<commit_message>
fixed form bug in budget line entries page; added clunky unchecked only option to budget line entries page
</commit_message>
<xml_diff>
--- a/doc/To Do on Budget Tracker Program.docx
+++ b/doc/To Do on Budget Tracker Program.docx
@@ -30,8 +30,442 @@
           <w:rFonts w:ascii="Calibri" w:hAnsi="Calibri"/>
         </w:rPr>
       </w:pPr>
+    </w:p>
+    <w:p>
+      <w:pPr>
+        <w:pStyle w:val="ListParagraph"/>
+        <w:numPr>
+          <w:ilvl w:val="0"/>
+          <w:numId w:val="1"/>
+        </w:numPr>
+        <w:rPr>
+          <w:rFonts w:ascii="Calibri" w:hAnsi="Calibri"/>
+        </w:rPr>
+      </w:pPr>
+      <w:r>
+        <w:rPr>
+          <w:rFonts w:ascii="Calibri" w:hAnsi="Calibri"/>
+        </w:rPr>
+        <w:t>Make a credit card view with collapsing divs for the various people.</w:t>
+      </w:r>
+    </w:p>
+    <w:p>
+      <w:pPr>
+        <w:pStyle w:val="ListParagraph"/>
+        <w:numPr>
+          <w:ilvl w:val="0"/>
+          <w:numId w:val="1"/>
+        </w:numPr>
+        <w:rPr>
+          <w:rFonts w:ascii="Calibri" w:hAnsi="Calibri"/>
+        </w:rPr>
+      </w:pPr>
+      <w:r>
+        <w:rPr>
+          <w:rFonts w:ascii="Calibri" w:hAnsi="Calibri"/>
+        </w:rPr>
+        <w:t>Add subaccounts summary to Summary view.</w:t>
+      </w:r>
       <w:bookmarkStart w:id="0" w:name="_GoBack"/>
       <w:bookmarkEnd w:id="0"/>
+    </w:p>
+    <w:p>
+      <w:pPr>
+        <w:pStyle w:val="ListParagraph"/>
+        <w:numPr>
+          <w:ilvl w:val="0"/>
+          <w:numId w:val="1"/>
+        </w:numPr>
+        <w:rPr>
+          <w:rFonts w:ascii="Calibri" w:hAnsi="Calibri"/>
+        </w:rPr>
+      </w:pPr>
+      <w:r>
+        <w:rPr>
+          <w:rFonts w:ascii="Calibri" w:hAnsi="Calibri"/>
+        </w:rPr>
+        <w:t>An unchecked-only option.</w:t>
+      </w:r>
+      <w:r>
+        <w:rPr>
+          <w:rFonts w:ascii="Calibri" w:hAnsi="Calibri"/>
+        </w:rPr>
+        <w:t xml:space="preserve">  </w:t>
+      </w:r>
+      <w:r>
+        <w:rPr>
+          <w:rFonts w:ascii="Calibri" w:hAnsi="Calibri"/>
+        </w:rPr>
+        <w:t>At present this is being done in a clunky way:</w:t>
+      </w:r>
+    </w:p>
+    <w:p>
+      <w:pPr>
+        <w:pStyle w:val="ListParagraph"/>
+        <w:numPr>
+          <w:ilvl w:val="1"/>
+          <w:numId w:val="1"/>
+        </w:numPr>
+        <w:rPr>
+          <w:rFonts w:ascii="Calibri" w:hAnsi="Calibri"/>
+        </w:rPr>
+      </w:pPr>
+      <w:r>
+        <w:rPr>
+          <w:rFonts w:ascii="Calibri" w:hAnsi="Calibri"/>
+        </w:rPr>
+        <w:t>In urls.py there is an option to pass an extra argument to new_budget_entry.  This is then read in with “</w:t>
+      </w:r>
+      <w:r>
+        <w:rPr>
+          <w:rFonts w:ascii="Calibri" w:hAnsi="Calibri"/>
+        </w:rPr>
+        <w:t>def budget_l</w:t>
+      </w:r>
+      <w:r>
+        <w:rPr>
+          <w:rFonts w:ascii="Calibri" w:hAnsi="Calibri"/>
+        </w:rPr>
+        <w:t>ine_entries(request, id = None):”.</w:t>
+      </w:r>
+    </w:p>
+    <w:p>
+      <w:pPr>
+        <w:pStyle w:val="ListParagraph"/>
+        <w:numPr>
+          <w:ilvl w:val="1"/>
+          <w:numId w:val="1"/>
+        </w:numPr>
+        <w:rPr>
+          <w:rFonts w:ascii="Calibri" w:hAnsi="Calibri"/>
+        </w:rPr>
+      </w:pPr>
+      <w:r>
+        <w:rPr>
+          <w:rFonts w:ascii="Calibri" w:hAnsi="Calibri"/>
+        </w:rPr>
+        <w:t xml:space="preserve">Then, in the view itself, there is the following: </w:t>
+      </w:r>
+    </w:p>
+    <w:p>
+      <w:pPr>
+        <w:pStyle w:val="ListParagraph"/>
+        <w:ind w:left="1440"/>
+        <w:rPr>
+          <w:rFonts w:ascii="Calibri" w:hAnsi="Calibri"/>
+        </w:rPr>
+      </w:pPr>
+      <w:r>
+        <w:rPr>
+          <w:rFonts w:ascii="Calibri" w:hAnsi="Calibri"/>
+        </w:rPr>
+        <w:t xml:space="preserve">    if id == None:</w:t>
+      </w:r>
+    </w:p>
+    <w:p>
+      <w:pPr>
+        <w:pStyle w:val="ListParagraph"/>
+        <w:ind w:left="1440"/>
+        <w:rPr>
+          <w:rFonts w:ascii="Calibri" w:hAnsi="Calibri"/>
+        </w:rPr>
+      </w:pPr>
+      <w:r>
+        <w:rPr>
+          <w:rFonts w:ascii="Calibri" w:hAnsi="Calibri"/>
+        </w:rPr>
+        <w:t xml:space="preserve">        unchecked_only = False</w:t>
+      </w:r>
+    </w:p>
+    <w:p>
+      <w:pPr>
+        <w:pStyle w:val="ListParagraph"/>
+        <w:ind w:left="1440"/>
+        <w:rPr>
+          <w:rFonts w:ascii="Calibri" w:hAnsi="Calibri"/>
+        </w:rPr>
+      </w:pPr>
+      <w:r>
+        <w:rPr>
+          <w:rFonts w:ascii="Calibri" w:hAnsi="Calibri"/>
+        </w:rPr>
+        <w:t xml:space="preserve">    else:</w:t>
+      </w:r>
+    </w:p>
+    <w:p>
+      <w:pPr>
+        <w:pStyle w:val="ListParagraph"/>
+        <w:ind w:left="1440"/>
+        <w:rPr>
+          <w:rFonts w:ascii="Calibri" w:hAnsi="Calibri"/>
+        </w:rPr>
+      </w:pPr>
+      <w:r>
+        <w:rPr>
+          <w:rFonts w:ascii="Calibri" w:hAnsi="Calibri"/>
+        </w:rPr>
+        <w:t xml:space="preserve">        if user_preferences.view_checked_only:</w:t>
+      </w:r>
+    </w:p>
+    <w:p>
+      <w:pPr>
+        <w:pStyle w:val="ListParagraph"/>
+        <w:ind w:left="1440"/>
+        <w:rPr>
+          <w:rFonts w:ascii="Calibri" w:hAnsi="Calibri"/>
+        </w:rPr>
+      </w:pPr>
+      <w:r>
+        <w:rPr>
+          <w:rFonts w:ascii="Calibri" w:hAnsi="Calibri"/>
+        </w:rPr>
+        <w:t xml:space="preserve">            unchecked_only = False</w:t>
+      </w:r>
+    </w:p>
+    <w:p>
+      <w:pPr>
+        <w:pStyle w:val="ListParagraph"/>
+        <w:ind w:left="1440"/>
+        <w:rPr>
+          <w:rFonts w:ascii="Calibri" w:hAnsi="Calibri"/>
+        </w:rPr>
+      </w:pPr>
+      <w:r>
+        <w:rPr>
+          <w:rFonts w:ascii="Calibri" w:hAnsi="Calibri"/>
+        </w:rPr>
+        <w:t xml:space="preserve">        else:</w:t>
+      </w:r>
+    </w:p>
+    <w:p>
+      <w:pPr>
+        <w:pStyle w:val="ListParagraph"/>
+        <w:ind w:left="1440"/>
+        <w:rPr>
+          <w:rFonts w:ascii="Calibri" w:hAnsi="Calibri"/>
+        </w:rPr>
+      </w:pPr>
+      <w:r>
+        <w:rPr>
+          <w:rFonts w:ascii="Calibri" w:hAnsi="Calibri"/>
+        </w:rPr>
+        <w:t xml:space="preserve">            unchecked_only = True</w:t>
+      </w:r>
+    </w:p>
+    <w:p>
+      <w:pPr>
+        <w:pStyle w:val="ListParagraph"/>
+        <w:numPr>
+          <w:ilvl w:val="1"/>
+          <w:numId w:val="1"/>
+        </w:numPr>
+        <w:rPr>
+          <w:rFonts w:ascii="Calibri" w:hAnsi="Calibri"/>
+        </w:rPr>
+      </w:pPr>
+      <w:r>
+        <w:rPr>
+          <w:rFonts w:ascii="Calibri" w:hAnsi="Calibri"/>
+        </w:rPr>
+        <w:t>Then, in the template, I do:</w:t>
+      </w:r>
+    </w:p>
+    <w:p>
+      <w:pPr>
+        <w:pStyle w:val="ListParagraph"/>
+        <w:ind w:left="1440"/>
+        <w:rPr>
+          <w:rFonts w:ascii="Calibri" w:hAnsi="Calibri"/>
+        </w:rPr>
+      </w:pPr>
+      <w:r>
+        <w:rPr>
+          <w:rFonts w:ascii="Calibri" w:hAnsi="Calibri"/>
+        </w:rPr>
+        <w:t>{% if not user_preferences.view_checked_only %}</w:t>
+      </w:r>
+    </w:p>
+    <w:p>
+      <w:pPr>
+        <w:pStyle w:val="ListParagraph"/>
+        <w:ind w:left="1440"/>
+        <w:rPr>
+          <w:rFonts w:ascii="Calibri" w:hAnsi="Calibri"/>
+        </w:rPr>
+      </w:pPr>
+      <w:r>
+        <w:rPr>
+          <w:rFonts w:ascii="Calibri" w:hAnsi="Calibri"/>
+        </w:rPr>
+        <w:tab/>
+        <w:t xml:space="preserve">    {% if not unchecked_only %} &lt;a href="{% url 'budget_line_entries' 1 %}"&gt; [-] &lt;/a&gt; </w:t>
+      </w:r>
+    </w:p>
+    <w:p>
+      <w:pPr>
+        <w:pStyle w:val="ListParagraph"/>
+        <w:ind w:left="1440"/>
+        <w:rPr>
+          <w:rFonts w:ascii="Calibri" w:hAnsi="Calibri"/>
+        </w:rPr>
+      </w:pPr>
+      <w:r>
+        <w:rPr>
+          <w:rFonts w:ascii="Calibri" w:hAnsi="Calibri"/>
+        </w:rPr>
+        <w:tab/>
+        <w:t xml:space="preserve">    {% else %} &lt;a href="{% url 'budget_line_entries' %}"&gt; [+] &lt;/a&gt; </w:t>
+      </w:r>
+    </w:p>
+    <w:p>
+      <w:pPr>
+        <w:pStyle w:val="ListParagraph"/>
+        <w:ind w:left="1440"/>
+        <w:rPr>
+          <w:rFonts w:ascii="Calibri" w:hAnsi="Calibri"/>
+        </w:rPr>
+      </w:pPr>
+      <w:r>
+        <w:rPr>
+          <w:rFonts w:ascii="Calibri" w:hAnsi="Calibri"/>
+        </w:rPr>
+        <w:tab/>
+        <w:t xml:space="preserve">    {% endif %}</w:t>
+      </w:r>
+    </w:p>
+    <w:p>
+      <w:pPr>
+        <w:pStyle w:val="ListParagraph"/>
+        <w:ind w:left="1440"/>
+        <w:rPr>
+          <w:rFonts w:ascii="Calibri" w:hAnsi="Calibri"/>
+        </w:rPr>
+      </w:pPr>
+      <w:r>
+        <w:rPr>
+          <w:rFonts w:ascii="Calibri" w:hAnsi="Calibri"/>
+        </w:rPr>
+        <w:tab/>
+        <w:t xml:space="preserve">  {% endif %}</w:t>
+      </w:r>
+    </w:p>
+    <w:p>
+      <w:pPr>
+        <w:pStyle w:val="ListParagraph"/>
+        <w:numPr>
+          <w:ilvl w:val="1"/>
+          <w:numId w:val="1"/>
+        </w:numPr>
+        <w:rPr>
+          <w:rFonts w:ascii="Calibri" w:hAnsi="Calibri"/>
+        </w:rPr>
+      </w:pPr>
+      <w:r>
+        <w:rPr>
+          <w:rFonts w:ascii="Calibri" w:hAnsi="Calibri"/>
+        </w:rPr>
+        <w:t>…and also:</w:t>
+      </w:r>
+    </w:p>
+    <w:p>
+      <w:pPr>
+        <w:pStyle w:val="ListParagraph"/>
+        <w:ind w:left="1440"/>
+        <w:rPr>
+          <w:rFonts w:ascii="Calibri" w:hAnsi="Calibri"/>
+        </w:rPr>
+      </w:pPr>
+      <w:r>
+        <w:rPr>
+          <w:rFonts w:ascii="Calibri" w:hAnsi="Calibri"/>
+        </w:rPr>
+        <w:t>{% if not user_preferences.view_checked_only %}</w:t>
+      </w:r>
+    </w:p>
+    <w:p>
+      <w:pPr>
+        <w:pStyle w:val="ListParagraph"/>
+        <w:ind w:left="1440"/>
+        <w:rPr>
+          <w:rFonts w:ascii="Calibri" w:hAnsi="Calibri"/>
+        </w:rPr>
+      </w:pPr>
+      <w:r>
+        <w:rPr>
+          <w:rFonts w:ascii="Calibri" w:hAnsi="Calibri"/>
+        </w:rPr>
+        <w:tab/>
+        <w:t xml:space="preserve">      {% if unchecked_only %} &lt;strong style ="color: red"&gt;(may be innacurate, since only unchecked </w:t>
+      </w:r>
+      <w:r>
+        <w:rPr>
+          <w:rFonts w:ascii="Calibri" w:hAnsi="Calibri"/>
+        </w:rPr>
+        <w:t>entries are being shown) &lt;/strong</w:t>
+      </w:r>
+      <w:r>
+        <w:rPr>
+          <w:rFonts w:ascii="Calibri" w:hAnsi="Calibri"/>
+        </w:rPr>
+        <w:t>&gt;</w:t>
+      </w:r>
+    </w:p>
+    <w:p>
+      <w:pPr>
+        <w:pStyle w:val="ListParagraph"/>
+        <w:ind w:left="1440"/>
+        <w:rPr>
+          <w:rFonts w:ascii="Calibri" w:hAnsi="Calibri"/>
+        </w:rPr>
+      </w:pPr>
+      <w:r>
+        <w:rPr>
+          <w:rFonts w:ascii="Calibri" w:hAnsi="Calibri"/>
+        </w:rPr>
+        <w:tab/>
+        <w:t xml:space="preserve">      {% endif %}</w:t>
+      </w:r>
+    </w:p>
+    <w:p>
+      <w:pPr>
+        <w:pStyle w:val="ListParagraph"/>
+        <w:ind w:left="1440"/>
+        <w:rPr>
+          <w:rFonts w:ascii="Calibri" w:hAnsi="Calibri"/>
+        </w:rPr>
+      </w:pPr>
+      <w:r>
+        <w:rPr>
+          <w:rFonts w:ascii="Calibri" w:hAnsi="Calibri"/>
+        </w:rPr>
+        <w:tab/>
+        <w:t xml:space="preserve">      {% endif %}</w:t>
+      </w:r>
+    </w:p>
+    <w:p>
+      <w:pPr>
+        <w:pStyle w:val="ListParagraph"/>
+        <w:numPr>
+          <w:ilvl w:val="1"/>
+          <w:numId w:val="1"/>
+        </w:numPr>
+        <w:rPr>
+          <w:rFonts w:ascii="Calibri" w:hAnsi="Calibri"/>
+        </w:rPr>
+      </w:pPr>
+      <w:r>
+        <w:rPr>
+          <w:rFonts w:ascii="Calibri" w:hAnsi="Calibri"/>
+        </w:rPr>
+        <w:t>…so, this seems to work, but it might be better to change view_checked_only to something that can take on three values instead of being a Boolean.  But that would require changing the model.  Ugh.</w:t>
+      </w:r>
+    </w:p>
+    <w:p>
+      <w:pPr>
+        <w:rPr>
+          <w:rFonts w:ascii="Calibri" w:hAnsi="Calibri"/>
+        </w:rPr>
+      </w:pPr>
     </w:p>
     <w:sectPr>
       <w:pgSz w:w="12240" w:h="15840"/>
@@ -40,6 +474,103 @@
     </w:sectPr>
   </w:body>
 </w:document>
+</file>
+
+<file path=word/numbering.xml><?xml version="1.0" encoding="utf-8"?>
+<w:numbering xmlns:wpc="http://schemas.microsoft.com/office/word/2010/wordprocessingCanvas" xmlns:mo="http://schemas.microsoft.com/office/mac/office/2008/main" xmlns:mc="http://schemas.openxmlformats.org/markup-compatibility/2006" xmlns:mv="urn:schemas-microsoft-com:mac:vml" xmlns:o="urn:schemas-microsoft-com:office:office" xmlns:r="http://schemas.openxmlformats.org/officeDocument/2006/relationships" xmlns:m="http://schemas.openxmlformats.org/officeDocument/2006/math" xmlns:v="urn:schemas-microsoft-com:vml" xmlns:wp14="http://schemas.microsoft.com/office/word/2010/wordprocessingDrawing" xmlns:wp="http://schemas.openxmlformats.org/drawingml/2006/wordprocessingDrawing" xmlns:w10="urn:schemas-microsoft-com:office:word" xmlns:w="http://schemas.openxmlformats.org/wordprocessingml/2006/main" xmlns:w14="http://schemas.microsoft.com/office/word/2010/wordml" xmlns:wpg="http://schemas.microsoft.com/office/word/2010/wordprocessingGroup" xmlns:wpi="http://schemas.microsoft.com/office/word/2010/wordprocessingInk" xmlns:wne="http://schemas.microsoft.com/office/word/2006/wordml" xmlns:wps="http://schemas.microsoft.com/office/word/2010/wordprocessingShape" mc:Ignorable="w14 wp14">
+  <w:abstractNum w:abstractNumId="0">
+    <w:nsid w:val="6A3F4AF0"/>
+    <w:multiLevelType w:val="hybridMultilevel"/>
+    <w:tmpl w:val="B34AAE02"/>
+    <w:lvl w:ilvl="0" w:tplc="0409000F">
+      <w:start w:val="1"/>
+      <w:numFmt w:val="decimal"/>
+      <w:lvlText w:val="%1."/>
+      <w:lvlJc w:val="left"/>
+      <w:pPr>
+        <w:ind w:left="720" w:hanging="360"/>
+      </w:pPr>
+      <w:rPr>
+        <w:rFonts w:hint="default"/>
+      </w:rPr>
+    </w:lvl>
+    <w:lvl w:ilvl="1" w:tplc="04090019">
+      <w:start w:val="1"/>
+      <w:numFmt w:val="lowerLetter"/>
+      <w:lvlText w:val="%2."/>
+      <w:lvlJc w:val="left"/>
+      <w:pPr>
+        <w:ind w:left="1440" w:hanging="360"/>
+      </w:pPr>
+    </w:lvl>
+    <w:lvl w:ilvl="2" w:tplc="0409001B" w:tentative="1">
+      <w:start w:val="1"/>
+      <w:numFmt w:val="lowerRoman"/>
+      <w:lvlText w:val="%3."/>
+      <w:lvlJc w:val="right"/>
+      <w:pPr>
+        <w:ind w:left="2160" w:hanging="180"/>
+      </w:pPr>
+    </w:lvl>
+    <w:lvl w:ilvl="3" w:tplc="0409000F" w:tentative="1">
+      <w:start w:val="1"/>
+      <w:numFmt w:val="decimal"/>
+      <w:lvlText w:val="%4."/>
+      <w:lvlJc w:val="left"/>
+      <w:pPr>
+        <w:ind w:left="2880" w:hanging="360"/>
+      </w:pPr>
+    </w:lvl>
+    <w:lvl w:ilvl="4" w:tplc="04090019" w:tentative="1">
+      <w:start w:val="1"/>
+      <w:numFmt w:val="lowerLetter"/>
+      <w:lvlText w:val="%5."/>
+      <w:lvlJc w:val="left"/>
+      <w:pPr>
+        <w:ind w:left="3600" w:hanging="360"/>
+      </w:pPr>
+    </w:lvl>
+    <w:lvl w:ilvl="5" w:tplc="0409001B" w:tentative="1">
+      <w:start w:val="1"/>
+      <w:numFmt w:val="lowerRoman"/>
+      <w:lvlText w:val="%6."/>
+      <w:lvlJc w:val="right"/>
+      <w:pPr>
+        <w:ind w:left="4320" w:hanging="180"/>
+      </w:pPr>
+    </w:lvl>
+    <w:lvl w:ilvl="6" w:tplc="0409000F" w:tentative="1">
+      <w:start w:val="1"/>
+      <w:numFmt w:val="decimal"/>
+      <w:lvlText w:val="%7."/>
+      <w:lvlJc w:val="left"/>
+      <w:pPr>
+        <w:ind w:left="5040" w:hanging="360"/>
+      </w:pPr>
+    </w:lvl>
+    <w:lvl w:ilvl="7" w:tplc="04090019" w:tentative="1">
+      <w:start w:val="1"/>
+      <w:numFmt w:val="lowerLetter"/>
+      <w:lvlText w:val="%8."/>
+      <w:lvlJc w:val="left"/>
+      <w:pPr>
+        <w:ind w:left="5760" w:hanging="360"/>
+      </w:pPr>
+    </w:lvl>
+    <w:lvl w:ilvl="8" w:tplc="0409001B" w:tentative="1">
+      <w:start w:val="1"/>
+      <w:numFmt w:val="lowerRoman"/>
+      <w:lvlText w:val="%9."/>
+      <w:lvlJc w:val="right"/>
+      <w:pPr>
+        <w:ind w:left="6480" w:hanging="180"/>
+      </w:pPr>
+    </w:lvl>
+  </w:abstractNum>
+  <w:num w:numId="1">
+    <w:abstractNumId w:val="0"/>
+  </w:num>
+</w:numbering>
 </file>
 
 <file path=word/styles.xml><?xml version="1.0" encoding="utf-8"?>
@@ -293,6 +824,17 @@
       <w:sz w:val="52"/>
       <w:szCs w:val="52"/>
     </w:rPr>
+  </w:style>
+  <w:style w:type="paragraph" w:styleId="ListParagraph">
+    <w:name w:val="List Paragraph"/>
+    <w:basedOn w:val="Normal"/>
+    <w:uiPriority w:val="34"/>
+    <w:qFormat/>
+    <w:rsid w:val="003F7144"/>
+    <w:pPr>
+      <w:ind w:left="720"/>
+      <w:contextualSpacing/>
+    </w:pPr>
   </w:style>
 </w:styles>
 </file>
@@ -548,6 +1090,17 @@
       <w:sz w:val="52"/>
       <w:szCs w:val="52"/>
     </w:rPr>
+  </w:style>
+  <w:style w:type="paragraph" w:styleId="ListParagraph">
+    <w:name w:val="List Paragraph"/>
+    <w:basedOn w:val="Normal"/>
+    <w:uiPriority w:val="34"/>
+    <w:qFormat/>
+    <w:rsid w:val="003F7144"/>
+    <w:pPr>
+      <w:ind w:left="720"/>
+      <w:contextualSpacing/>
+    </w:pPr>
   </w:style>
 </w:styles>
 </file>

</xml_diff>

<commit_message>
added subaccount summary page
</commit_message>
<xml_diff>
--- a/doc/To Do on Budget Tracker Program.docx
+++ b/doc/To Do on Budget Tracker Program.docx
@@ -46,7 +46,21 @@
         <w:rPr>
           <w:rFonts w:ascii="Calibri" w:hAnsi="Calibri"/>
         </w:rPr>
-        <w:t>Make a credit card view with collapsing divs for the various people.</w:t>
+        <w:t xml:space="preserve">Make a credit card view with collapsing </w:t>
+      </w:r>
+      <w:proofErr w:type="spellStart"/>
+      <w:r>
+        <w:rPr>
+          <w:rFonts w:ascii="Calibri" w:hAnsi="Calibri"/>
+        </w:rPr>
+        <w:t>divs</w:t>
+      </w:r>
+      <w:proofErr w:type="spellEnd"/>
+      <w:r>
+        <w:rPr>
+          <w:rFonts w:ascii="Calibri" w:hAnsi="Calibri"/>
+        </w:rPr>
+        <w:t xml:space="preserve"> for the various people.</w:t>
       </w:r>
     </w:p>
     <w:p>
@@ -60,26 +74,8 @@
           <w:rFonts w:ascii="Calibri" w:hAnsi="Calibri"/>
         </w:rPr>
       </w:pPr>
-      <w:r>
-        <w:rPr>
-          <w:rFonts w:ascii="Calibri" w:hAnsi="Calibri"/>
-        </w:rPr>
-        <w:t>Add subaccounts summary to Summary view.</w:t>
-      </w:r>
       <w:bookmarkStart w:id="0" w:name="_GoBack"/>
       <w:bookmarkEnd w:id="0"/>
-    </w:p>
-    <w:p>
-      <w:pPr>
-        <w:pStyle w:val="ListParagraph"/>
-        <w:numPr>
-          <w:ilvl w:val="0"/>
-          <w:numId w:val="1"/>
-        </w:numPr>
-        <w:rPr>
-          <w:rFonts w:ascii="Calibri" w:hAnsi="Calibri"/>
-        </w:rPr>
-      </w:pPr>
       <w:r>
         <w:rPr>
           <w:rFonts w:ascii="Calibri" w:hAnsi="Calibri"/>
@@ -114,19 +110,69 @@
         <w:rPr>
           <w:rFonts w:ascii="Calibri" w:hAnsi="Calibri"/>
         </w:rPr>
-        <w:t>In urls.py there is an option to pass an extra argument to new_budget_entry.  This is then read in with “</w:t>
-      </w:r>
-      <w:r>
-        <w:rPr>
-          <w:rFonts w:ascii="Calibri" w:hAnsi="Calibri"/>
-        </w:rPr>
-        <w:t>def budget_l</w:t>
-      </w:r>
-      <w:r>
-        <w:rPr>
-          <w:rFonts w:ascii="Calibri" w:hAnsi="Calibri"/>
-        </w:rPr>
-        <w:t>ine_entries(request, id = None):”.</w:t>
+        <w:t xml:space="preserve">In urls.py there is an option to pass an extra argument to </w:t>
+      </w:r>
+      <w:proofErr w:type="spellStart"/>
+      <w:r>
+        <w:rPr>
+          <w:rFonts w:ascii="Calibri" w:hAnsi="Calibri"/>
+        </w:rPr>
+        <w:t>new_budget_entry</w:t>
+      </w:r>
+      <w:proofErr w:type="spellEnd"/>
+      <w:r>
+        <w:rPr>
+          <w:rFonts w:ascii="Calibri" w:hAnsi="Calibri"/>
+        </w:rPr>
+        <w:t>.  This is then read in with “</w:t>
+      </w:r>
+      <w:proofErr w:type="spellStart"/>
+      <w:r>
+        <w:rPr>
+          <w:rFonts w:ascii="Calibri" w:hAnsi="Calibri"/>
+        </w:rPr>
+        <w:t>def</w:t>
+      </w:r>
+      <w:proofErr w:type="spellEnd"/>
+      <w:r>
+        <w:rPr>
+          <w:rFonts w:ascii="Calibri" w:hAnsi="Calibri"/>
+        </w:rPr>
+        <w:t xml:space="preserve"> </w:t>
+      </w:r>
+      <w:proofErr w:type="spellStart"/>
+      <w:r>
+        <w:rPr>
+          <w:rFonts w:ascii="Calibri" w:hAnsi="Calibri"/>
+        </w:rPr>
+        <w:t>budget_l</w:t>
+      </w:r>
+      <w:r>
+        <w:rPr>
+          <w:rFonts w:ascii="Calibri" w:hAnsi="Calibri"/>
+        </w:rPr>
+        <w:t>ine_</w:t>
+      </w:r>
+      <w:proofErr w:type="gramStart"/>
+      <w:r>
+        <w:rPr>
+          <w:rFonts w:ascii="Calibri" w:hAnsi="Calibri"/>
+        </w:rPr>
+        <w:t>entries</w:t>
+      </w:r>
+      <w:proofErr w:type="spellEnd"/>
+      <w:r>
+        <w:rPr>
+          <w:rFonts w:ascii="Calibri" w:hAnsi="Calibri"/>
+        </w:rPr>
+        <w:t>(</w:t>
+      </w:r>
+      <w:proofErr w:type="gramEnd"/>
+      <w:r>
+        <w:rPr>
+          <w:rFonts w:ascii="Calibri" w:hAnsi="Calibri"/>
+        </w:rPr>
+        <w:t>request, id = None):”.</w:t>
       </w:r>
     </w:p>
     <w:p>
@@ -159,7 +205,21 @@
         <w:rPr>
           <w:rFonts w:ascii="Calibri" w:hAnsi="Calibri"/>
         </w:rPr>
-        <w:t xml:space="preserve">    if id == None:</w:t>
+        <w:t xml:space="preserve">    </w:t>
+      </w:r>
+      <w:proofErr w:type="gramStart"/>
+      <w:r>
+        <w:rPr>
+          <w:rFonts w:ascii="Calibri" w:hAnsi="Calibri"/>
+        </w:rPr>
+        <w:t>if</w:t>
+      </w:r>
+      <w:proofErr w:type="gramEnd"/>
+      <w:r>
+        <w:rPr>
+          <w:rFonts w:ascii="Calibri" w:hAnsi="Calibri"/>
+        </w:rPr>
+        <w:t xml:space="preserve"> id == None:</w:t>
       </w:r>
     </w:p>
     <w:p>
@@ -174,7 +234,29 @@
         <w:rPr>
           <w:rFonts w:ascii="Calibri" w:hAnsi="Calibri"/>
         </w:rPr>
-        <w:t xml:space="preserve">        unchecked_only = False</w:t>
+        <w:t xml:space="preserve">        </w:t>
+      </w:r>
+      <w:proofErr w:type="spellStart"/>
+      <w:proofErr w:type="gramStart"/>
+      <w:r>
+        <w:rPr>
+          <w:rFonts w:ascii="Calibri" w:hAnsi="Calibri"/>
+        </w:rPr>
+        <w:t>unchecked</w:t>
+      </w:r>
+      <w:proofErr w:type="gramEnd"/>
+      <w:r>
+        <w:rPr>
+          <w:rFonts w:ascii="Calibri" w:hAnsi="Calibri"/>
+        </w:rPr>
+        <w:t>_only</w:t>
+      </w:r>
+      <w:proofErr w:type="spellEnd"/>
+      <w:r>
+        <w:rPr>
+          <w:rFonts w:ascii="Calibri" w:hAnsi="Calibri"/>
+        </w:rPr>
+        <w:t xml:space="preserve"> = False</w:t>
       </w:r>
     </w:p>
     <w:p>
@@ -189,7 +271,21 @@
         <w:rPr>
           <w:rFonts w:ascii="Calibri" w:hAnsi="Calibri"/>
         </w:rPr>
-        <w:t xml:space="preserve">    else:</w:t>
+        <w:t xml:space="preserve">    </w:t>
+      </w:r>
+      <w:proofErr w:type="gramStart"/>
+      <w:r>
+        <w:rPr>
+          <w:rFonts w:ascii="Calibri" w:hAnsi="Calibri"/>
+        </w:rPr>
+        <w:t>else</w:t>
+      </w:r>
+      <w:proofErr w:type="gramEnd"/>
+      <w:r>
+        <w:rPr>
+          <w:rFonts w:ascii="Calibri" w:hAnsi="Calibri"/>
+        </w:rPr>
+        <w:t>:</w:t>
       </w:r>
     </w:p>
     <w:p>
@@ -204,7 +300,35 @@
         <w:rPr>
           <w:rFonts w:ascii="Calibri" w:hAnsi="Calibri"/>
         </w:rPr>
-        <w:t xml:space="preserve">        if user_preferences.view_checked_only:</w:t>
+        <w:t xml:space="preserve">        </w:t>
+      </w:r>
+      <w:proofErr w:type="gramStart"/>
+      <w:r>
+        <w:rPr>
+          <w:rFonts w:ascii="Calibri" w:hAnsi="Calibri"/>
+        </w:rPr>
+        <w:t>if</w:t>
+      </w:r>
+      <w:proofErr w:type="gramEnd"/>
+      <w:r>
+        <w:rPr>
+          <w:rFonts w:ascii="Calibri" w:hAnsi="Calibri"/>
+        </w:rPr>
+        <w:t xml:space="preserve"> </w:t>
+      </w:r>
+      <w:proofErr w:type="spellStart"/>
+      <w:r>
+        <w:rPr>
+          <w:rFonts w:ascii="Calibri" w:hAnsi="Calibri"/>
+        </w:rPr>
+        <w:t>user_preferences.view_checked_only</w:t>
+      </w:r>
+      <w:proofErr w:type="spellEnd"/>
+      <w:r>
+        <w:rPr>
+          <w:rFonts w:ascii="Calibri" w:hAnsi="Calibri"/>
+        </w:rPr>
+        <w:t>:</w:t>
       </w:r>
     </w:p>
     <w:p>
@@ -219,7 +343,29 @@
         <w:rPr>
           <w:rFonts w:ascii="Calibri" w:hAnsi="Calibri"/>
         </w:rPr>
-        <w:t xml:space="preserve">            unchecked_only = False</w:t>
+        <w:t xml:space="preserve">            </w:t>
+      </w:r>
+      <w:proofErr w:type="spellStart"/>
+      <w:proofErr w:type="gramStart"/>
+      <w:r>
+        <w:rPr>
+          <w:rFonts w:ascii="Calibri" w:hAnsi="Calibri"/>
+        </w:rPr>
+        <w:t>unchecked</w:t>
+      </w:r>
+      <w:proofErr w:type="gramEnd"/>
+      <w:r>
+        <w:rPr>
+          <w:rFonts w:ascii="Calibri" w:hAnsi="Calibri"/>
+        </w:rPr>
+        <w:t>_only</w:t>
+      </w:r>
+      <w:proofErr w:type="spellEnd"/>
+      <w:r>
+        <w:rPr>
+          <w:rFonts w:ascii="Calibri" w:hAnsi="Calibri"/>
+        </w:rPr>
+        <w:t xml:space="preserve"> = False</w:t>
       </w:r>
     </w:p>
     <w:p>
@@ -234,7 +380,21 @@
         <w:rPr>
           <w:rFonts w:ascii="Calibri" w:hAnsi="Calibri"/>
         </w:rPr>
-        <w:t xml:space="preserve">        else:</w:t>
+        <w:t xml:space="preserve">        </w:t>
+      </w:r>
+      <w:proofErr w:type="gramStart"/>
+      <w:r>
+        <w:rPr>
+          <w:rFonts w:ascii="Calibri" w:hAnsi="Calibri"/>
+        </w:rPr>
+        <w:t>else</w:t>
+      </w:r>
+      <w:proofErr w:type="gramEnd"/>
+      <w:r>
+        <w:rPr>
+          <w:rFonts w:ascii="Calibri" w:hAnsi="Calibri"/>
+        </w:rPr>
+        <w:t>:</w:t>
       </w:r>
     </w:p>
     <w:p>
@@ -249,7 +409,29 @@
         <w:rPr>
           <w:rFonts w:ascii="Calibri" w:hAnsi="Calibri"/>
         </w:rPr>
-        <w:t xml:space="preserve">            unchecked_only = True</w:t>
+        <w:t xml:space="preserve">            </w:t>
+      </w:r>
+      <w:proofErr w:type="spellStart"/>
+      <w:proofErr w:type="gramStart"/>
+      <w:r>
+        <w:rPr>
+          <w:rFonts w:ascii="Calibri" w:hAnsi="Calibri"/>
+        </w:rPr>
+        <w:t>unchecked</w:t>
+      </w:r>
+      <w:proofErr w:type="gramEnd"/>
+      <w:r>
+        <w:rPr>
+          <w:rFonts w:ascii="Calibri" w:hAnsi="Calibri"/>
+        </w:rPr>
+        <w:t>_only</w:t>
+      </w:r>
+      <w:proofErr w:type="spellEnd"/>
+      <w:r>
+        <w:rPr>
+          <w:rFonts w:ascii="Calibri" w:hAnsi="Calibri"/>
+        </w:rPr>
+        <w:t xml:space="preserve"> = True</w:t>
       </w:r>
     </w:p>
     <w:p>
@@ -282,7 +464,35 @@
         <w:rPr>
           <w:rFonts w:ascii="Calibri" w:hAnsi="Calibri"/>
         </w:rPr>
-        <w:t>{% if not user_preferences.view_checked_only %}</w:t>
+        <w:t xml:space="preserve">{% </w:t>
+      </w:r>
+      <w:proofErr w:type="gramStart"/>
+      <w:r>
+        <w:rPr>
+          <w:rFonts w:ascii="Calibri" w:hAnsi="Calibri"/>
+        </w:rPr>
+        <w:t>if</w:t>
+      </w:r>
+      <w:proofErr w:type="gramEnd"/>
+      <w:r>
+        <w:rPr>
+          <w:rFonts w:ascii="Calibri" w:hAnsi="Calibri"/>
+        </w:rPr>
+        <w:t xml:space="preserve"> not </w:t>
+      </w:r>
+      <w:proofErr w:type="spellStart"/>
+      <w:r>
+        <w:rPr>
+          <w:rFonts w:ascii="Calibri" w:hAnsi="Calibri"/>
+        </w:rPr>
+        <w:t>user_preferences.view_checked_only</w:t>
+      </w:r>
+      <w:proofErr w:type="spellEnd"/>
+      <w:r>
+        <w:rPr>
+          <w:rFonts w:ascii="Calibri" w:hAnsi="Calibri"/>
+        </w:rPr>
+        <w:t xml:space="preserve"> %}</w:t>
       </w:r>
     </w:p>
     <w:p>
@@ -298,7 +508,77 @@
           <w:rFonts w:ascii="Calibri" w:hAnsi="Calibri"/>
         </w:rPr>
         <w:tab/>
-        <w:t xml:space="preserve">    {% if not unchecked_only %} &lt;a href="{% url 'budget_line_entries' 1 %}"&gt; [-] &lt;/a&gt; </w:t>
+        <w:t xml:space="preserve">    {% </w:t>
+      </w:r>
+      <w:proofErr w:type="gramStart"/>
+      <w:r>
+        <w:rPr>
+          <w:rFonts w:ascii="Calibri" w:hAnsi="Calibri"/>
+        </w:rPr>
+        <w:t>if</w:t>
+      </w:r>
+      <w:proofErr w:type="gramEnd"/>
+      <w:r>
+        <w:rPr>
+          <w:rFonts w:ascii="Calibri" w:hAnsi="Calibri"/>
+        </w:rPr>
+        <w:t xml:space="preserve"> not </w:t>
+      </w:r>
+      <w:proofErr w:type="spellStart"/>
+      <w:r>
+        <w:rPr>
+          <w:rFonts w:ascii="Calibri" w:hAnsi="Calibri"/>
+        </w:rPr>
+        <w:t>unchecked_only</w:t>
+      </w:r>
+      <w:proofErr w:type="spellEnd"/>
+      <w:r>
+        <w:rPr>
+          <w:rFonts w:ascii="Calibri" w:hAnsi="Calibri"/>
+        </w:rPr>
+        <w:t xml:space="preserve"> %} &lt;a </w:t>
+      </w:r>
+      <w:proofErr w:type="spellStart"/>
+      <w:r>
+        <w:rPr>
+          <w:rFonts w:ascii="Calibri" w:hAnsi="Calibri"/>
+        </w:rPr>
+        <w:t>href</w:t>
+      </w:r>
+      <w:proofErr w:type="spellEnd"/>
+      <w:r>
+        <w:rPr>
+          <w:rFonts w:ascii="Calibri" w:hAnsi="Calibri"/>
+        </w:rPr>
+        <w:t xml:space="preserve">="{% </w:t>
+      </w:r>
+      <w:proofErr w:type="spellStart"/>
+      <w:r>
+        <w:rPr>
+          <w:rFonts w:ascii="Calibri" w:hAnsi="Calibri"/>
+        </w:rPr>
+        <w:t>url</w:t>
+      </w:r>
+      <w:proofErr w:type="spellEnd"/>
+      <w:r>
+        <w:rPr>
+          <w:rFonts w:ascii="Calibri" w:hAnsi="Calibri"/>
+        </w:rPr>
+        <w:t xml:space="preserve"> '</w:t>
+      </w:r>
+      <w:proofErr w:type="spellStart"/>
+      <w:r>
+        <w:rPr>
+          <w:rFonts w:ascii="Calibri" w:hAnsi="Calibri"/>
+        </w:rPr>
+        <w:t>budget_line_entries</w:t>
+      </w:r>
+      <w:proofErr w:type="spellEnd"/>
+      <w:r>
+        <w:rPr>
+          <w:rFonts w:ascii="Calibri" w:hAnsi="Calibri"/>
+        </w:rPr>
+        <w:t xml:space="preserve">' 1 %}"&gt; [-] &lt;/a&gt; </w:t>
       </w:r>
     </w:p>
     <w:p>
@@ -314,7 +594,63 @@
           <w:rFonts w:ascii="Calibri" w:hAnsi="Calibri"/>
         </w:rPr>
         <w:tab/>
-        <w:t xml:space="preserve">    {% else %} &lt;a href="{% url 'budget_line_entries' %}"&gt; [+] &lt;/a&gt; </w:t>
+        <w:t xml:space="preserve">    {% </w:t>
+      </w:r>
+      <w:proofErr w:type="gramStart"/>
+      <w:r>
+        <w:rPr>
+          <w:rFonts w:ascii="Calibri" w:hAnsi="Calibri"/>
+        </w:rPr>
+        <w:t>else</w:t>
+      </w:r>
+      <w:proofErr w:type="gramEnd"/>
+      <w:r>
+        <w:rPr>
+          <w:rFonts w:ascii="Calibri" w:hAnsi="Calibri"/>
+        </w:rPr>
+        <w:t xml:space="preserve"> %} &lt;a </w:t>
+      </w:r>
+      <w:proofErr w:type="spellStart"/>
+      <w:r>
+        <w:rPr>
+          <w:rFonts w:ascii="Calibri" w:hAnsi="Calibri"/>
+        </w:rPr>
+        <w:t>href</w:t>
+      </w:r>
+      <w:proofErr w:type="spellEnd"/>
+      <w:r>
+        <w:rPr>
+          <w:rFonts w:ascii="Calibri" w:hAnsi="Calibri"/>
+        </w:rPr>
+        <w:t xml:space="preserve">="{% </w:t>
+      </w:r>
+      <w:proofErr w:type="spellStart"/>
+      <w:r>
+        <w:rPr>
+          <w:rFonts w:ascii="Calibri" w:hAnsi="Calibri"/>
+        </w:rPr>
+        <w:t>url</w:t>
+      </w:r>
+      <w:proofErr w:type="spellEnd"/>
+      <w:r>
+        <w:rPr>
+          <w:rFonts w:ascii="Calibri" w:hAnsi="Calibri"/>
+        </w:rPr>
+        <w:t xml:space="preserve"> '</w:t>
+      </w:r>
+      <w:proofErr w:type="spellStart"/>
+      <w:r>
+        <w:rPr>
+          <w:rFonts w:ascii="Calibri" w:hAnsi="Calibri"/>
+        </w:rPr>
+        <w:t>budget_line_entries</w:t>
+      </w:r>
+      <w:proofErr w:type="spellEnd"/>
+      <w:r>
+        <w:rPr>
+          <w:rFonts w:ascii="Calibri" w:hAnsi="Calibri"/>
+        </w:rPr>
+        <w:t xml:space="preserve">' %}"&gt; [+] &lt;/a&gt; </w:t>
       </w:r>
     </w:p>
     <w:p>
@@ -330,7 +666,23 @@
           <w:rFonts w:ascii="Calibri" w:hAnsi="Calibri"/>
         </w:rPr>
         <w:tab/>
-        <w:t xml:space="preserve">    {% endif %}</w:t>
+        <w:t xml:space="preserve">    {% </w:t>
+      </w:r>
+      <w:proofErr w:type="spellStart"/>
+      <w:proofErr w:type="gramStart"/>
+      <w:r>
+        <w:rPr>
+          <w:rFonts w:ascii="Calibri" w:hAnsi="Calibri"/>
+        </w:rPr>
+        <w:t>endif</w:t>
+      </w:r>
+      <w:proofErr w:type="spellEnd"/>
+      <w:proofErr w:type="gramEnd"/>
+      <w:r>
+        <w:rPr>
+          <w:rFonts w:ascii="Calibri" w:hAnsi="Calibri"/>
+        </w:rPr>
+        <w:t xml:space="preserve"> %}</w:t>
       </w:r>
     </w:p>
     <w:p>
@@ -346,7 +698,23 @@
           <w:rFonts w:ascii="Calibri" w:hAnsi="Calibri"/>
         </w:rPr>
         <w:tab/>
-        <w:t xml:space="preserve">  {% endif %}</w:t>
+        <w:t xml:space="preserve">  {% </w:t>
+      </w:r>
+      <w:proofErr w:type="spellStart"/>
+      <w:proofErr w:type="gramStart"/>
+      <w:r>
+        <w:rPr>
+          <w:rFonts w:ascii="Calibri" w:hAnsi="Calibri"/>
+        </w:rPr>
+        <w:t>endif</w:t>
+      </w:r>
+      <w:proofErr w:type="spellEnd"/>
+      <w:proofErr w:type="gramEnd"/>
+      <w:r>
+        <w:rPr>
+          <w:rFonts w:ascii="Calibri" w:hAnsi="Calibri"/>
+        </w:rPr>
+        <w:t xml:space="preserve"> %}</w:t>
       </w:r>
     </w:p>
     <w:p>
@@ -364,7 +732,21 @@
         <w:rPr>
           <w:rFonts w:ascii="Calibri" w:hAnsi="Calibri"/>
         </w:rPr>
-        <w:t>…and also:</w:t>
+        <w:t>…</w:t>
+      </w:r>
+      <w:proofErr w:type="gramStart"/>
+      <w:r>
+        <w:rPr>
+          <w:rFonts w:ascii="Calibri" w:hAnsi="Calibri"/>
+        </w:rPr>
+        <w:t>and</w:t>
+      </w:r>
+      <w:proofErr w:type="gramEnd"/>
+      <w:r>
+        <w:rPr>
+          <w:rFonts w:ascii="Calibri" w:hAnsi="Calibri"/>
+        </w:rPr>
+        <w:t xml:space="preserve"> also:</w:t>
       </w:r>
     </w:p>
     <w:p>
@@ -379,7 +761,35 @@
         <w:rPr>
           <w:rFonts w:ascii="Calibri" w:hAnsi="Calibri"/>
         </w:rPr>
-        <w:t>{% if not user_preferences.view_checked_only %}</w:t>
+        <w:t xml:space="preserve">{% </w:t>
+      </w:r>
+      <w:proofErr w:type="gramStart"/>
+      <w:r>
+        <w:rPr>
+          <w:rFonts w:ascii="Calibri" w:hAnsi="Calibri"/>
+        </w:rPr>
+        <w:t>if</w:t>
+      </w:r>
+      <w:proofErr w:type="gramEnd"/>
+      <w:r>
+        <w:rPr>
+          <w:rFonts w:ascii="Calibri" w:hAnsi="Calibri"/>
+        </w:rPr>
+        <w:t xml:space="preserve"> not </w:t>
+      </w:r>
+      <w:proofErr w:type="spellStart"/>
+      <w:r>
+        <w:rPr>
+          <w:rFonts w:ascii="Calibri" w:hAnsi="Calibri"/>
+        </w:rPr>
+        <w:t>user_preferences.view_checked_only</w:t>
+      </w:r>
+      <w:proofErr w:type="spellEnd"/>
+      <w:r>
+        <w:rPr>
+          <w:rFonts w:ascii="Calibri" w:hAnsi="Calibri"/>
+        </w:rPr>
+        <w:t xml:space="preserve"> %}</w:t>
       </w:r>
     </w:p>
     <w:p>
@@ -395,7 +805,49 @@
           <w:rFonts w:ascii="Calibri" w:hAnsi="Calibri"/>
         </w:rPr>
         <w:tab/>
-        <w:t xml:space="preserve">      {% if unchecked_only %} &lt;strong style ="color: red"&gt;(may be innacurate, since only unchecked </w:t>
+        <w:t xml:space="preserve">      {% </w:t>
+      </w:r>
+      <w:proofErr w:type="gramStart"/>
+      <w:r>
+        <w:rPr>
+          <w:rFonts w:ascii="Calibri" w:hAnsi="Calibri"/>
+        </w:rPr>
+        <w:t>if</w:t>
+      </w:r>
+      <w:proofErr w:type="gramEnd"/>
+      <w:r>
+        <w:rPr>
+          <w:rFonts w:ascii="Calibri" w:hAnsi="Calibri"/>
+        </w:rPr>
+        <w:t xml:space="preserve"> </w:t>
+      </w:r>
+      <w:proofErr w:type="spellStart"/>
+      <w:r>
+        <w:rPr>
+          <w:rFonts w:ascii="Calibri" w:hAnsi="Calibri"/>
+        </w:rPr>
+        <w:t>unchecked_only</w:t>
+      </w:r>
+      <w:proofErr w:type="spellEnd"/>
+      <w:r>
+        <w:rPr>
+          <w:rFonts w:ascii="Calibri" w:hAnsi="Calibri"/>
+        </w:rPr>
+        <w:t xml:space="preserve"> %} &lt;strong style ="color: red"&gt;(may be </w:t>
+      </w:r>
+      <w:proofErr w:type="spellStart"/>
+      <w:r>
+        <w:rPr>
+          <w:rFonts w:ascii="Calibri" w:hAnsi="Calibri"/>
+        </w:rPr>
+        <w:t>innacurate</w:t>
+      </w:r>
+      <w:proofErr w:type="spellEnd"/>
+      <w:r>
+        <w:rPr>
+          <w:rFonts w:ascii="Calibri" w:hAnsi="Calibri"/>
+        </w:rPr>
+        <w:t xml:space="preserve">, since only unchecked </w:t>
       </w:r>
       <w:r>
         <w:rPr>
@@ -423,7 +875,23 @@
           <w:rFonts w:ascii="Calibri" w:hAnsi="Calibri"/>
         </w:rPr>
         <w:tab/>
-        <w:t xml:space="preserve">      {% endif %}</w:t>
+        <w:t xml:space="preserve">      {% </w:t>
+      </w:r>
+      <w:proofErr w:type="spellStart"/>
+      <w:proofErr w:type="gramStart"/>
+      <w:r>
+        <w:rPr>
+          <w:rFonts w:ascii="Calibri" w:hAnsi="Calibri"/>
+        </w:rPr>
+        <w:t>endif</w:t>
+      </w:r>
+      <w:proofErr w:type="spellEnd"/>
+      <w:proofErr w:type="gramEnd"/>
+      <w:r>
+        <w:rPr>
+          <w:rFonts w:ascii="Calibri" w:hAnsi="Calibri"/>
+        </w:rPr>
+        <w:t xml:space="preserve"> %}</w:t>
       </w:r>
     </w:p>
     <w:p>
@@ -439,7 +907,23 @@
           <w:rFonts w:ascii="Calibri" w:hAnsi="Calibri"/>
         </w:rPr>
         <w:tab/>
-        <w:t xml:space="preserve">      {% endif %}</w:t>
+        <w:t xml:space="preserve">      {% </w:t>
+      </w:r>
+      <w:proofErr w:type="spellStart"/>
+      <w:proofErr w:type="gramStart"/>
+      <w:r>
+        <w:rPr>
+          <w:rFonts w:ascii="Calibri" w:hAnsi="Calibri"/>
+        </w:rPr>
+        <w:t>endif</w:t>
+      </w:r>
+      <w:proofErr w:type="spellEnd"/>
+      <w:proofErr w:type="gramEnd"/>
+      <w:r>
+        <w:rPr>
+          <w:rFonts w:ascii="Calibri" w:hAnsi="Calibri"/>
+        </w:rPr>
+        <w:t xml:space="preserve"> %}</w:t>
       </w:r>
     </w:p>
     <w:p>
@@ -457,7 +941,35 @@
         <w:rPr>
           <w:rFonts w:ascii="Calibri" w:hAnsi="Calibri"/>
         </w:rPr>
-        <w:t>…so, this seems to work, but it might be better to change view_checked_only to something that can take on three values instead of being a Boolean.  But that would require changing the model.  Ugh.</w:t>
+        <w:t>…</w:t>
+      </w:r>
+      <w:proofErr w:type="gramStart"/>
+      <w:r>
+        <w:rPr>
+          <w:rFonts w:ascii="Calibri" w:hAnsi="Calibri"/>
+        </w:rPr>
+        <w:t>so</w:t>
+      </w:r>
+      <w:proofErr w:type="gramEnd"/>
+      <w:r>
+        <w:rPr>
+          <w:rFonts w:ascii="Calibri" w:hAnsi="Calibri"/>
+        </w:rPr>
+        <w:t xml:space="preserve">, this seems to work, but it might be better to change </w:t>
+      </w:r>
+      <w:proofErr w:type="spellStart"/>
+      <w:r>
+        <w:rPr>
+          <w:rFonts w:ascii="Calibri" w:hAnsi="Calibri"/>
+        </w:rPr>
+        <w:t>view_checked_only</w:t>
+      </w:r>
+      <w:proofErr w:type="spellEnd"/>
+      <w:r>
+        <w:rPr>
+          <w:rFonts w:ascii="Calibri" w:hAnsi="Calibri"/>
+        </w:rPr>
+        <w:t xml:space="preserve"> to something that can take on three values instead of being a Boolean.  But that would require changing the model.  Ugh.</w:t>
       </w:r>
     </w:p>
     <w:p>

</xml_diff>

<commit_message>
a few small edits; limited access for non-superusers
</commit_message>
<xml_diff>
--- a/doc/To Do on Budget Tracker Program.docx
+++ b/doc/To Do on Budget Tracker Program.docx
@@ -30,6 +30,8 @@
           <w:rFonts w:ascii="Calibri" w:hAnsi="Calibri"/>
         </w:rPr>
       </w:pPr>
+      <w:bookmarkStart w:id="0" w:name="_GoBack"/>
+      <w:bookmarkEnd w:id="0"/>
     </w:p>
     <w:p>
       <w:pPr>
@@ -46,40 +48,6 @@
         <w:rPr>
           <w:rFonts w:ascii="Calibri" w:hAnsi="Calibri"/>
         </w:rPr>
-        <w:t xml:space="preserve">Make a credit card view with collapsing </w:t>
-      </w:r>
-      <w:proofErr w:type="spellStart"/>
-      <w:r>
-        <w:rPr>
-          <w:rFonts w:ascii="Calibri" w:hAnsi="Calibri"/>
-        </w:rPr>
-        <w:t>divs</w:t>
-      </w:r>
-      <w:proofErr w:type="spellEnd"/>
-      <w:r>
-        <w:rPr>
-          <w:rFonts w:ascii="Calibri" w:hAnsi="Calibri"/>
-        </w:rPr>
-        <w:t xml:space="preserve"> for the various people.</w:t>
-      </w:r>
-    </w:p>
-    <w:p>
-      <w:pPr>
-        <w:pStyle w:val="ListParagraph"/>
-        <w:numPr>
-          <w:ilvl w:val="0"/>
-          <w:numId w:val="1"/>
-        </w:numPr>
-        <w:rPr>
-          <w:rFonts w:ascii="Calibri" w:hAnsi="Calibri"/>
-        </w:rPr>
-      </w:pPr>
-      <w:bookmarkStart w:id="0" w:name="_GoBack"/>
-      <w:bookmarkEnd w:id="0"/>
-      <w:r>
-        <w:rPr>
-          <w:rFonts w:ascii="Calibri" w:hAnsi="Calibri"/>
-        </w:rPr>
         <w:t>An unchecked-only option.</w:t>
       </w:r>
       <w:r>
@@ -110,69 +78,19 @@
         <w:rPr>
           <w:rFonts w:ascii="Calibri" w:hAnsi="Calibri"/>
         </w:rPr>
-        <w:t xml:space="preserve">In urls.py there is an option to pass an extra argument to </w:t>
-      </w:r>
-      <w:proofErr w:type="spellStart"/>
-      <w:r>
-        <w:rPr>
-          <w:rFonts w:ascii="Calibri" w:hAnsi="Calibri"/>
-        </w:rPr>
-        <w:t>new_budget_entry</w:t>
-      </w:r>
-      <w:proofErr w:type="spellEnd"/>
-      <w:r>
-        <w:rPr>
-          <w:rFonts w:ascii="Calibri" w:hAnsi="Calibri"/>
-        </w:rPr>
-        <w:t>.  This is then read in with “</w:t>
-      </w:r>
-      <w:proofErr w:type="spellStart"/>
-      <w:r>
-        <w:rPr>
-          <w:rFonts w:ascii="Calibri" w:hAnsi="Calibri"/>
-        </w:rPr>
-        <w:t>def</w:t>
-      </w:r>
-      <w:proofErr w:type="spellEnd"/>
-      <w:r>
-        <w:rPr>
-          <w:rFonts w:ascii="Calibri" w:hAnsi="Calibri"/>
-        </w:rPr>
-        <w:t xml:space="preserve"> </w:t>
-      </w:r>
-      <w:proofErr w:type="spellStart"/>
-      <w:r>
-        <w:rPr>
-          <w:rFonts w:ascii="Calibri" w:hAnsi="Calibri"/>
-        </w:rPr>
-        <w:t>budget_l</w:t>
-      </w:r>
-      <w:r>
-        <w:rPr>
-          <w:rFonts w:ascii="Calibri" w:hAnsi="Calibri"/>
-        </w:rPr>
-        <w:t>ine_</w:t>
-      </w:r>
-      <w:proofErr w:type="gramStart"/>
-      <w:r>
-        <w:rPr>
-          <w:rFonts w:ascii="Calibri" w:hAnsi="Calibri"/>
-        </w:rPr>
-        <w:t>entries</w:t>
-      </w:r>
-      <w:proofErr w:type="spellEnd"/>
-      <w:r>
-        <w:rPr>
-          <w:rFonts w:ascii="Calibri" w:hAnsi="Calibri"/>
-        </w:rPr>
-        <w:t>(</w:t>
-      </w:r>
-      <w:proofErr w:type="gramEnd"/>
-      <w:r>
-        <w:rPr>
-          <w:rFonts w:ascii="Calibri" w:hAnsi="Calibri"/>
-        </w:rPr>
-        <w:t>request, id = None):”.</w:t>
+        <w:t>In urls.py there is an option to pass an extra argument to new_budget_entry.  This is then read in with “</w:t>
+      </w:r>
+      <w:r>
+        <w:rPr>
+          <w:rFonts w:ascii="Calibri" w:hAnsi="Calibri"/>
+        </w:rPr>
+        <w:t>def budget_l</w:t>
+      </w:r>
+      <w:r>
+        <w:rPr>
+          <w:rFonts w:ascii="Calibri" w:hAnsi="Calibri"/>
+        </w:rPr>
+        <w:t>ine_entries(request, id = None):”.</w:t>
       </w:r>
     </w:p>
     <w:p>
@@ -205,233 +123,97 @@
         <w:rPr>
           <w:rFonts w:ascii="Calibri" w:hAnsi="Calibri"/>
         </w:rPr>
-        <w:t xml:space="preserve">    </w:t>
-      </w:r>
-      <w:proofErr w:type="gramStart"/>
-      <w:r>
-        <w:rPr>
-          <w:rFonts w:ascii="Calibri" w:hAnsi="Calibri"/>
-        </w:rPr>
-        <w:t>if</w:t>
-      </w:r>
-      <w:proofErr w:type="gramEnd"/>
-      <w:r>
-        <w:rPr>
-          <w:rFonts w:ascii="Calibri" w:hAnsi="Calibri"/>
-        </w:rPr>
-        <w:t xml:space="preserve"> id == None:</w:t>
-      </w:r>
-    </w:p>
-    <w:p>
-      <w:pPr>
-        <w:pStyle w:val="ListParagraph"/>
-        <w:ind w:left="1440"/>
-        <w:rPr>
-          <w:rFonts w:ascii="Calibri" w:hAnsi="Calibri"/>
-        </w:rPr>
-      </w:pPr>
-      <w:r>
-        <w:rPr>
-          <w:rFonts w:ascii="Calibri" w:hAnsi="Calibri"/>
-        </w:rPr>
-        <w:t xml:space="preserve">        </w:t>
-      </w:r>
-      <w:proofErr w:type="spellStart"/>
-      <w:proofErr w:type="gramStart"/>
-      <w:r>
-        <w:rPr>
-          <w:rFonts w:ascii="Calibri" w:hAnsi="Calibri"/>
-        </w:rPr>
-        <w:t>unchecked</w:t>
-      </w:r>
-      <w:proofErr w:type="gramEnd"/>
-      <w:r>
-        <w:rPr>
-          <w:rFonts w:ascii="Calibri" w:hAnsi="Calibri"/>
-        </w:rPr>
-        <w:t>_only</w:t>
-      </w:r>
-      <w:proofErr w:type="spellEnd"/>
-      <w:r>
-        <w:rPr>
-          <w:rFonts w:ascii="Calibri" w:hAnsi="Calibri"/>
-        </w:rPr>
-        <w:t xml:space="preserve"> = False</w:t>
-      </w:r>
-    </w:p>
-    <w:p>
-      <w:pPr>
-        <w:pStyle w:val="ListParagraph"/>
-        <w:ind w:left="1440"/>
-        <w:rPr>
-          <w:rFonts w:ascii="Calibri" w:hAnsi="Calibri"/>
-        </w:rPr>
-      </w:pPr>
-      <w:r>
-        <w:rPr>
-          <w:rFonts w:ascii="Calibri" w:hAnsi="Calibri"/>
-        </w:rPr>
-        <w:t xml:space="preserve">    </w:t>
-      </w:r>
-      <w:proofErr w:type="gramStart"/>
-      <w:r>
-        <w:rPr>
-          <w:rFonts w:ascii="Calibri" w:hAnsi="Calibri"/>
-        </w:rPr>
-        <w:t>else</w:t>
-      </w:r>
-      <w:proofErr w:type="gramEnd"/>
-      <w:r>
-        <w:rPr>
-          <w:rFonts w:ascii="Calibri" w:hAnsi="Calibri"/>
-        </w:rPr>
-        <w:t>:</w:t>
-      </w:r>
-    </w:p>
-    <w:p>
-      <w:pPr>
-        <w:pStyle w:val="ListParagraph"/>
-        <w:ind w:left="1440"/>
-        <w:rPr>
-          <w:rFonts w:ascii="Calibri" w:hAnsi="Calibri"/>
-        </w:rPr>
-      </w:pPr>
-      <w:r>
-        <w:rPr>
-          <w:rFonts w:ascii="Calibri" w:hAnsi="Calibri"/>
-        </w:rPr>
-        <w:t xml:space="preserve">        </w:t>
-      </w:r>
-      <w:proofErr w:type="gramStart"/>
-      <w:r>
-        <w:rPr>
-          <w:rFonts w:ascii="Calibri" w:hAnsi="Calibri"/>
-        </w:rPr>
-        <w:t>if</w:t>
-      </w:r>
-      <w:proofErr w:type="gramEnd"/>
-      <w:r>
-        <w:rPr>
-          <w:rFonts w:ascii="Calibri" w:hAnsi="Calibri"/>
-        </w:rPr>
-        <w:t xml:space="preserve"> </w:t>
-      </w:r>
-      <w:proofErr w:type="spellStart"/>
-      <w:r>
-        <w:rPr>
-          <w:rFonts w:ascii="Calibri" w:hAnsi="Calibri"/>
-        </w:rPr>
-        <w:t>user_preferences.view_checked_only</w:t>
-      </w:r>
-      <w:proofErr w:type="spellEnd"/>
-      <w:r>
-        <w:rPr>
-          <w:rFonts w:ascii="Calibri" w:hAnsi="Calibri"/>
-        </w:rPr>
-        <w:t>:</w:t>
-      </w:r>
-    </w:p>
-    <w:p>
-      <w:pPr>
-        <w:pStyle w:val="ListParagraph"/>
-        <w:ind w:left="1440"/>
-        <w:rPr>
-          <w:rFonts w:ascii="Calibri" w:hAnsi="Calibri"/>
-        </w:rPr>
-      </w:pPr>
-      <w:r>
-        <w:rPr>
-          <w:rFonts w:ascii="Calibri" w:hAnsi="Calibri"/>
-        </w:rPr>
-        <w:t xml:space="preserve">            </w:t>
-      </w:r>
-      <w:proofErr w:type="spellStart"/>
-      <w:proofErr w:type="gramStart"/>
-      <w:r>
-        <w:rPr>
-          <w:rFonts w:ascii="Calibri" w:hAnsi="Calibri"/>
-        </w:rPr>
-        <w:t>unchecked</w:t>
-      </w:r>
-      <w:proofErr w:type="gramEnd"/>
-      <w:r>
-        <w:rPr>
-          <w:rFonts w:ascii="Calibri" w:hAnsi="Calibri"/>
-        </w:rPr>
-        <w:t>_only</w:t>
-      </w:r>
-      <w:proofErr w:type="spellEnd"/>
-      <w:r>
-        <w:rPr>
-          <w:rFonts w:ascii="Calibri" w:hAnsi="Calibri"/>
-        </w:rPr>
-        <w:t xml:space="preserve"> = False</w:t>
-      </w:r>
-    </w:p>
-    <w:p>
-      <w:pPr>
-        <w:pStyle w:val="ListParagraph"/>
-        <w:ind w:left="1440"/>
-        <w:rPr>
-          <w:rFonts w:ascii="Calibri" w:hAnsi="Calibri"/>
-        </w:rPr>
-      </w:pPr>
-      <w:r>
-        <w:rPr>
-          <w:rFonts w:ascii="Calibri" w:hAnsi="Calibri"/>
-        </w:rPr>
-        <w:t xml:space="preserve">        </w:t>
-      </w:r>
-      <w:proofErr w:type="gramStart"/>
-      <w:r>
-        <w:rPr>
-          <w:rFonts w:ascii="Calibri" w:hAnsi="Calibri"/>
-        </w:rPr>
-        <w:t>else</w:t>
-      </w:r>
-      <w:proofErr w:type="gramEnd"/>
-      <w:r>
-        <w:rPr>
-          <w:rFonts w:ascii="Calibri" w:hAnsi="Calibri"/>
-        </w:rPr>
-        <w:t>:</w:t>
-      </w:r>
-    </w:p>
-    <w:p>
-      <w:pPr>
-        <w:pStyle w:val="ListParagraph"/>
-        <w:ind w:left="1440"/>
-        <w:rPr>
-          <w:rFonts w:ascii="Calibri" w:hAnsi="Calibri"/>
-        </w:rPr>
-      </w:pPr>
-      <w:r>
-        <w:rPr>
-          <w:rFonts w:ascii="Calibri" w:hAnsi="Calibri"/>
-        </w:rPr>
-        <w:t xml:space="preserve">            </w:t>
-      </w:r>
-      <w:proofErr w:type="spellStart"/>
-      <w:proofErr w:type="gramStart"/>
-      <w:r>
-        <w:rPr>
-          <w:rFonts w:ascii="Calibri" w:hAnsi="Calibri"/>
-        </w:rPr>
-        <w:t>unchecked</w:t>
-      </w:r>
-      <w:proofErr w:type="gramEnd"/>
-      <w:r>
-        <w:rPr>
-          <w:rFonts w:ascii="Calibri" w:hAnsi="Calibri"/>
-        </w:rPr>
-        <w:t>_only</w:t>
-      </w:r>
-      <w:proofErr w:type="spellEnd"/>
-      <w:r>
-        <w:rPr>
-          <w:rFonts w:ascii="Calibri" w:hAnsi="Calibri"/>
-        </w:rPr>
-        <w:t xml:space="preserve"> = True</w:t>
+        <w:t xml:space="preserve">    if id == None:</w:t>
+      </w:r>
+    </w:p>
+    <w:p>
+      <w:pPr>
+        <w:pStyle w:val="ListParagraph"/>
+        <w:ind w:left="1440"/>
+        <w:rPr>
+          <w:rFonts w:ascii="Calibri" w:hAnsi="Calibri"/>
+        </w:rPr>
+      </w:pPr>
+      <w:r>
+        <w:rPr>
+          <w:rFonts w:ascii="Calibri" w:hAnsi="Calibri"/>
+        </w:rPr>
+        <w:t xml:space="preserve">        unchecked_only = False</w:t>
+      </w:r>
+    </w:p>
+    <w:p>
+      <w:pPr>
+        <w:pStyle w:val="ListParagraph"/>
+        <w:ind w:left="1440"/>
+        <w:rPr>
+          <w:rFonts w:ascii="Calibri" w:hAnsi="Calibri"/>
+        </w:rPr>
+      </w:pPr>
+      <w:r>
+        <w:rPr>
+          <w:rFonts w:ascii="Calibri" w:hAnsi="Calibri"/>
+        </w:rPr>
+        <w:t xml:space="preserve">    else:</w:t>
+      </w:r>
+    </w:p>
+    <w:p>
+      <w:pPr>
+        <w:pStyle w:val="ListParagraph"/>
+        <w:ind w:left="1440"/>
+        <w:rPr>
+          <w:rFonts w:ascii="Calibri" w:hAnsi="Calibri"/>
+        </w:rPr>
+      </w:pPr>
+      <w:r>
+        <w:rPr>
+          <w:rFonts w:ascii="Calibri" w:hAnsi="Calibri"/>
+        </w:rPr>
+        <w:t xml:space="preserve">        if user_preferences.view_checked_only:</w:t>
+      </w:r>
+    </w:p>
+    <w:p>
+      <w:pPr>
+        <w:pStyle w:val="ListParagraph"/>
+        <w:ind w:left="1440"/>
+        <w:rPr>
+          <w:rFonts w:ascii="Calibri" w:hAnsi="Calibri"/>
+        </w:rPr>
+      </w:pPr>
+      <w:r>
+        <w:rPr>
+          <w:rFonts w:ascii="Calibri" w:hAnsi="Calibri"/>
+        </w:rPr>
+        <w:t xml:space="preserve">            unchecked_only = False</w:t>
+      </w:r>
+    </w:p>
+    <w:p>
+      <w:pPr>
+        <w:pStyle w:val="ListParagraph"/>
+        <w:ind w:left="1440"/>
+        <w:rPr>
+          <w:rFonts w:ascii="Calibri" w:hAnsi="Calibri"/>
+        </w:rPr>
+      </w:pPr>
+      <w:r>
+        <w:rPr>
+          <w:rFonts w:ascii="Calibri" w:hAnsi="Calibri"/>
+        </w:rPr>
+        <w:t xml:space="preserve">        else:</w:t>
+      </w:r>
+    </w:p>
+    <w:p>
+      <w:pPr>
+        <w:pStyle w:val="ListParagraph"/>
+        <w:ind w:left="1440"/>
+        <w:rPr>
+          <w:rFonts w:ascii="Calibri" w:hAnsi="Calibri"/>
+        </w:rPr>
+      </w:pPr>
+      <w:r>
+        <w:rPr>
+          <w:rFonts w:ascii="Calibri" w:hAnsi="Calibri"/>
+        </w:rPr>
+        <w:t xml:space="preserve">            unchecked_only = True</w:t>
       </w:r>
     </w:p>
     <w:p>
@@ -464,35 +246,7 @@
         <w:rPr>
           <w:rFonts w:ascii="Calibri" w:hAnsi="Calibri"/>
         </w:rPr>
-        <w:t xml:space="preserve">{% </w:t>
-      </w:r>
-      <w:proofErr w:type="gramStart"/>
-      <w:r>
-        <w:rPr>
-          <w:rFonts w:ascii="Calibri" w:hAnsi="Calibri"/>
-        </w:rPr>
-        <w:t>if</w:t>
-      </w:r>
-      <w:proofErr w:type="gramEnd"/>
-      <w:r>
-        <w:rPr>
-          <w:rFonts w:ascii="Calibri" w:hAnsi="Calibri"/>
-        </w:rPr>
-        <w:t xml:space="preserve"> not </w:t>
-      </w:r>
-      <w:proofErr w:type="spellStart"/>
-      <w:r>
-        <w:rPr>
-          <w:rFonts w:ascii="Calibri" w:hAnsi="Calibri"/>
-        </w:rPr>
-        <w:t>user_preferences.view_checked_only</w:t>
-      </w:r>
-      <w:proofErr w:type="spellEnd"/>
-      <w:r>
-        <w:rPr>
-          <w:rFonts w:ascii="Calibri" w:hAnsi="Calibri"/>
-        </w:rPr>
-        <w:t xml:space="preserve"> %}</w:t>
+        <w:t>{% if not user_preferences.view_checked_only %}</w:t>
       </w:r>
     </w:p>
     <w:p>
@@ -508,77 +262,7 @@
           <w:rFonts w:ascii="Calibri" w:hAnsi="Calibri"/>
         </w:rPr>
         <w:tab/>
-        <w:t xml:space="preserve">    {% </w:t>
-      </w:r>
-      <w:proofErr w:type="gramStart"/>
-      <w:r>
-        <w:rPr>
-          <w:rFonts w:ascii="Calibri" w:hAnsi="Calibri"/>
-        </w:rPr>
-        <w:t>if</w:t>
-      </w:r>
-      <w:proofErr w:type="gramEnd"/>
-      <w:r>
-        <w:rPr>
-          <w:rFonts w:ascii="Calibri" w:hAnsi="Calibri"/>
-        </w:rPr>
-        <w:t xml:space="preserve"> not </w:t>
-      </w:r>
-      <w:proofErr w:type="spellStart"/>
-      <w:r>
-        <w:rPr>
-          <w:rFonts w:ascii="Calibri" w:hAnsi="Calibri"/>
-        </w:rPr>
-        <w:t>unchecked_only</w:t>
-      </w:r>
-      <w:proofErr w:type="spellEnd"/>
-      <w:r>
-        <w:rPr>
-          <w:rFonts w:ascii="Calibri" w:hAnsi="Calibri"/>
-        </w:rPr>
-        <w:t xml:space="preserve"> %} &lt;a </w:t>
-      </w:r>
-      <w:proofErr w:type="spellStart"/>
-      <w:r>
-        <w:rPr>
-          <w:rFonts w:ascii="Calibri" w:hAnsi="Calibri"/>
-        </w:rPr>
-        <w:t>href</w:t>
-      </w:r>
-      <w:proofErr w:type="spellEnd"/>
-      <w:r>
-        <w:rPr>
-          <w:rFonts w:ascii="Calibri" w:hAnsi="Calibri"/>
-        </w:rPr>
-        <w:t xml:space="preserve">="{% </w:t>
-      </w:r>
-      <w:proofErr w:type="spellStart"/>
-      <w:r>
-        <w:rPr>
-          <w:rFonts w:ascii="Calibri" w:hAnsi="Calibri"/>
-        </w:rPr>
-        <w:t>url</w:t>
-      </w:r>
-      <w:proofErr w:type="spellEnd"/>
-      <w:r>
-        <w:rPr>
-          <w:rFonts w:ascii="Calibri" w:hAnsi="Calibri"/>
-        </w:rPr>
-        <w:t xml:space="preserve"> '</w:t>
-      </w:r>
-      <w:proofErr w:type="spellStart"/>
-      <w:r>
-        <w:rPr>
-          <w:rFonts w:ascii="Calibri" w:hAnsi="Calibri"/>
-        </w:rPr>
-        <w:t>budget_line_entries</w:t>
-      </w:r>
-      <w:proofErr w:type="spellEnd"/>
-      <w:r>
-        <w:rPr>
-          <w:rFonts w:ascii="Calibri" w:hAnsi="Calibri"/>
-        </w:rPr>
-        <w:t xml:space="preserve">' 1 %}"&gt; [-] &lt;/a&gt; </w:t>
+        <w:t xml:space="preserve">    {% if not unchecked_only %} &lt;a href="{% url 'budget_line_entries' 1 %}"&gt; [-] &lt;/a&gt; </w:t>
       </w:r>
     </w:p>
     <w:p>
@@ -594,63 +278,7 @@
           <w:rFonts w:ascii="Calibri" w:hAnsi="Calibri"/>
         </w:rPr>
         <w:tab/>
-        <w:t xml:space="preserve">    {% </w:t>
-      </w:r>
-      <w:proofErr w:type="gramStart"/>
-      <w:r>
-        <w:rPr>
-          <w:rFonts w:ascii="Calibri" w:hAnsi="Calibri"/>
-        </w:rPr>
-        <w:t>else</w:t>
-      </w:r>
-      <w:proofErr w:type="gramEnd"/>
-      <w:r>
-        <w:rPr>
-          <w:rFonts w:ascii="Calibri" w:hAnsi="Calibri"/>
-        </w:rPr>
-        <w:t xml:space="preserve"> %} &lt;a </w:t>
-      </w:r>
-      <w:proofErr w:type="spellStart"/>
-      <w:r>
-        <w:rPr>
-          <w:rFonts w:ascii="Calibri" w:hAnsi="Calibri"/>
-        </w:rPr>
-        <w:t>href</w:t>
-      </w:r>
-      <w:proofErr w:type="spellEnd"/>
-      <w:r>
-        <w:rPr>
-          <w:rFonts w:ascii="Calibri" w:hAnsi="Calibri"/>
-        </w:rPr>
-        <w:t xml:space="preserve">="{% </w:t>
-      </w:r>
-      <w:proofErr w:type="spellStart"/>
-      <w:r>
-        <w:rPr>
-          <w:rFonts w:ascii="Calibri" w:hAnsi="Calibri"/>
-        </w:rPr>
-        <w:t>url</w:t>
-      </w:r>
-      <w:proofErr w:type="spellEnd"/>
-      <w:r>
-        <w:rPr>
-          <w:rFonts w:ascii="Calibri" w:hAnsi="Calibri"/>
-        </w:rPr>
-        <w:t xml:space="preserve"> '</w:t>
-      </w:r>
-      <w:proofErr w:type="spellStart"/>
-      <w:r>
-        <w:rPr>
-          <w:rFonts w:ascii="Calibri" w:hAnsi="Calibri"/>
-        </w:rPr>
-        <w:t>budget_line_entries</w:t>
-      </w:r>
-      <w:proofErr w:type="spellEnd"/>
-      <w:r>
-        <w:rPr>
-          <w:rFonts w:ascii="Calibri" w:hAnsi="Calibri"/>
-        </w:rPr>
-        <w:t xml:space="preserve">' %}"&gt; [+] &lt;/a&gt; </w:t>
+        <w:t xml:space="preserve">    {% else %} &lt;a href="{% url 'budget_line_entries' %}"&gt; [+] &lt;/a&gt; </w:t>
       </w:r>
     </w:p>
     <w:p>
@@ -666,23 +294,7 @@
           <w:rFonts w:ascii="Calibri" w:hAnsi="Calibri"/>
         </w:rPr>
         <w:tab/>
-        <w:t xml:space="preserve">    {% </w:t>
-      </w:r>
-      <w:proofErr w:type="spellStart"/>
-      <w:proofErr w:type="gramStart"/>
-      <w:r>
-        <w:rPr>
-          <w:rFonts w:ascii="Calibri" w:hAnsi="Calibri"/>
-        </w:rPr>
-        <w:t>endif</w:t>
-      </w:r>
-      <w:proofErr w:type="spellEnd"/>
-      <w:proofErr w:type="gramEnd"/>
-      <w:r>
-        <w:rPr>
-          <w:rFonts w:ascii="Calibri" w:hAnsi="Calibri"/>
-        </w:rPr>
-        <w:t xml:space="preserve"> %}</w:t>
+        <w:t xml:space="preserve">    {% endif %}</w:t>
       </w:r>
     </w:p>
     <w:p>
@@ -698,23 +310,7 @@
           <w:rFonts w:ascii="Calibri" w:hAnsi="Calibri"/>
         </w:rPr>
         <w:tab/>
-        <w:t xml:space="preserve">  {% </w:t>
-      </w:r>
-      <w:proofErr w:type="spellStart"/>
-      <w:proofErr w:type="gramStart"/>
-      <w:r>
-        <w:rPr>
-          <w:rFonts w:ascii="Calibri" w:hAnsi="Calibri"/>
-        </w:rPr>
-        <w:t>endif</w:t>
-      </w:r>
-      <w:proofErr w:type="spellEnd"/>
-      <w:proofErr w:type="gramEnd"/>
-      <w:r>
-        <w:rPr>
-          <w:rFonts w:ascii="Calibri" w:hAnsi="Calibri"/>
-        </w:rPr>
-        <w:t xml:space="preserve"> %}</w:t>
+        <w:t xml:space="preserve">  {% endif %}</w:t>
       </w:r>
     </w:p>
     <w:p>
@@ -732,64 +328,22 @@
         <w:rPr>
           <w:rFonts w:ascii="Calibri" w:hAnsi="Calibri"/>
         </w:rPr>
-        <w:t>…</w:t>
-      </w:r>
-      <w:proofErr w:type="gramStart"/>
-      <w:r>
-        <w:rPr>
-          <w:rFonts w:ascii="Calibri" w:hAnsi="Calibri"/>
-        </w:rPr>
-        <w:t>and</w:t>
-      </w:r>
-      <w:proofErr w:type="gramEnd"/>
-      <w:r>
-        <w:rPr>
-          <w:rFonts w:ascii="Calibri" w:hAnsi="Calibri"/>
-        </w:rPr>
-        <w:t xml:space="preserve"> also:</w:t>
-      </w:r>
-    </w:p>
-    <w:p>
-      <w:pPr>
-        <w:pStyle w:val="ListParagraph"/>
-        <w:ind w:left="1440"/>
-        <w:rPr>
-          <w:rFonts w:ascii="Calibri" w:hAnsi="Calibri"/>
-        </w:rPr>
-      </w:pPr>
-      <w:r>
-        <w:rPr>
-          <w:rFonts w:ascii="Calibri" w:hAnsi="Calibri"/>
-        </w:rPr>
-        <w:t xml:space="preserve">{% </w:t>
-      </w:r>
-      <w:proofErr w:type="gramStart"/>
-      <w:r>
-        <w:rPr>
-          <w:rFonts w:ascii="Calibri" w:hAnsi="Calibri"/>
-        </w:rPr>
-        <w:t>if</w:t>
-      </w:r>
-      <w:proofErr w:type="gramEnd"/>
-      <w:r>
-        <w:rPr>
-          <w:rFonts w:ascii="Calibri" w:hAnsi="Calibri"/>
-        </w:rPr>
-        <w:t xml:space="preserve"> not </w:t>
-      </w:r>
-      <w:proofErr w:type="spellStart"/>
-      <w:r>
-        <w:rPr>
-          <w:rFonts w:ascii="Calibri" w:hAnsi="Calibri"/>
-        </w:rPr>
-        <w:t>user_preferences.view_checked_only</w:t>
-      </w:r>
-      <w:proofErr w:type="spellEnd"/>
-      <w:r>
-        <w:rPr>
-          <w:rFonts w:ascii="Calibri" w:hAnsi="Calibri"/>
-        </w:rPr>
-        <w:t xml:space="preserve"> %}</w:t>
+        <w:t>…and also:</w:t>
+      </w:r>
+    </w:p>
+    <w:p>
+      <w:pPr>
+        <w:pStyle w:val="ListParagraph"/>
+        <w:ind w:left="1440"/>
+        <w:rPr>
+          <w:rFonts w:ascii="Calibri" w:hAnsi="Calibri"/>
+        </w:rPr>
+      </w:pPr>
+      <w:r>
+        <w:rPr>
+          <w:rFonts w:ascii="Calibri" w:hAnsi="Calibri"/>
+        </w:rPr>
+        <w:t>{% if not user_preferences.view_checked_only %}</w:t>
       </w:r>
     </w:p>
     <w:p>
@@ -805,49 +359,7 @@
           <w:rFonts w:ascii="Calibri" w:hAnsi="Calibri"/>
         </w:rPr>
         <w:tab/>
-        <w:t xml:space="preserve">      {% </w:t>
-      </w:r>
-      <w:proofErr w:type="gramStart"/>
-      <w:r>
-        <w:rPr>
-          <w:rFonts w:ascii="Calibri" w:hAnsi="Calibri"/>
-        </w:rPr>
-        <w:t>if</w:t>
-      </w:r>
-      <w:proofErr w:type="gramEnd"/>
-      <w:r>
-        <w:rPr>
-          <w:rFonts w:ascii="Calibri" w:hAnsi="Calibri"/>
-        </w:rPr>
-        <w:t xml:space="preserve"> </w:t>
-      </w:r>
-      <w:proofErr w:type="spellStart"/>
-      <w:r>
-        <w:rPr>
-          <w:rFonts w:ascii="Calibri" w:hAnsi="Calibri"/>
-        </w:rPr>
-        <w:t>unchecked_only</w:t>
-      </w:r>
-      <w:proofErr w:type="spellEnd"/>
-      <w:r>
-        <w:rPr>
-          <w:rFonts w:ascii="Calibri" w:hAnsi="Calibri"/>
-        </w:rPr>
-        <w:t xml:space="preserve"> %} &lt;strong style ="color: red"&gt;(may be </w:t>
-      </w:r>
-      <w:proofErr w:type="spellStart"/>
-      <w:r>
-        <w:rPr>
-          <w:rFonts w:ascii="Calibri" w:hAnsi="Calibri"/>
-        </w:rPr>
-        <w:t>innacurate</w:t>
-      </w:r>
-      <w:proofErr w:type="spellEnd"/>
-      <w:r>
-        <w:rPr>
-          <w:rFonts w:ascii="Calibri" w:hAnsi="Calibri"/>
-        </w:rPr>
-        <w:t xml:space="preserve">, since only unchecked </w:t>
+        <w:t xml:space="preserve">      {% if unchecked_only %} &lt;strong style ="color: red"&gt;(may be innacurate, since only unchecked </w:t>
       </w:r>
       <w:r>
         <w:rPr>
@@ -875,23 +387,7 @@
           <w:rFonts w:ascii="Calibri" w:hAnsi="Calibri"/>
         </w:rPr>
         <w:tab/>
-        <w:t xml:space="preserve">      {% </w:t>
-      </w:r>
-      <w:proofErr w:type="spellStart"/>
-      <w:proofErr w:type="gramStart"/>
-      <w:r>
-        <w:rPr>
-          <w:rFonts w:ascii="Calibri" w:hAnsi="Calibri"/>
-        </w:rPr>
-        <w:t>endif</w:t>
-      </w:r>
-      <w:proofErr w:type="spellEnd"/>
-      <w:proofErr w:type="gramEnd"/>
-      <w:r>
-        <w:rPr>
-          <w:rFonts w:ascii="Calibri" w:hAnsi="Calibri"/>
-        </w:rPr>
-        <w:t xml:space="preserve"> %}</w:t>
+        <w:t xml:space="preserve">      {% endif %}</w:t>
       </w:r>
     </w:p>
     <w:p>
@@ -907,23 +403,7 @@
           <w:rFonts w:ascii="Calibri" w:hAnsi="Calibri"/>
         </w:rPr>
         <w:tab/>
-        <w:t xml:space="preserve">      {% </w:t>
-      </w:r>
-      <w:proofErr w:type="spellStart"/>
-      <w:proofErr w:type="gramStart"/>
-      <w:r>
-        <w:rPr>
-          <w:rFonts w:ascii="Calibri" w:hAnsi="Calibri"/>
-        </w:rPr>
-        <w:t>endif</w:t>
-      </w:r>
-      <w:proofErr w:type="spellEnd"/>
-      <w:proofErr w:type="gramEnd"/>
-      <w:r>
-        <w:rPr>
-          <w:rFonts w:ascii="Calibri" w:hAnsi="Calibri"/>
-        </w:rPr>
-        <w:t xml:space="preserve"> %}</w:t>
+        <w:t xml:space="preserve">      {% endif %}</w:t>
       </w:r>
     </w:p>
     <w:p>
@@ -941,35 +421,7 @@
         <w:rPr>
           <w:rFonts w:ascii="Calibri" w:hAnsi="Calibri"/>
         </w:rPr>
-        <w:t>…</w:t>
-      </w:r>
-      <w:proofErr w:type="gramStart"/>
-      <w:r>
-        <w:rPr>
-          <w:rFonts w:ascii="Calibri" w:hAnsi="Calibri"/>
-        </w:rPr>
-        <w:t>so</w:t>
-      </w:r>
-      <w:proofErr w:type="gramEnd"/>
-      <w:r>
-        <w:rPr>
-          <w:rFonts w:ascii="Calibri" w:hAnsi="Calibri"/>
-        </w:rPr>
-        <w:t xml:space="preserve">, this seems to work, but it might be better to change </w:t>
-      </w:r>
-      <w:proofErr w:type="spellStart"/>
-      <w:r>
-        <w:rPr>
-          <w:rFonts w:ascii="Calibri" w:hAnsi="Calibri"/>
-        </w:rPr>
-        <w:t>view_checked_only</w:t>
-      </w:r>
-      <w:proofErr w:type="spellEnd"/>
-      <w:r>
-        <w:rPr>
-          <w:rFonts w:ascii="Calibri" w:hAnsi="Calibri"/>
-        </w:rPr>
-        <w:t xml:space="preserve"> to something that can take on three values instead of being a Boolean.  But that would require changing the model.  Ugh.</w:t>
+        <w:t>…so, this seems to work, but it might be better to change view_checked_only to something that can take on three values instead of being a Boolean.  But that would require changing the model.  Ugh.</w:t>
       </w:r>
     </w:p>
     <w:p>

</xml_diff>

<commit_message>
fixed checkbox display for non-superuser; did some superficial changes in the display
</commit_message>
<xml_diff>
--- a/doc/To Do on Budget Tracker Program.docx
+++ b/doc/To Do on Budget Tracker Program.docx
@@ -30,8 +30,6 @@
           <w:rFonts w:ascii="Calibri" w:hAnsi="Calibri"/>
         </w:rPr>
       </w:pPr>
-      <w:bookmarkStart w:id="0" w:name="_GoBack"/>
-      <w:bookmarkEnd w:id="0"/>
     </w:p>
     <w:p>
       <w:pPr>
@@ -44,6 +42,8 @@
           <w:rFonts w:ascii="Calibri" w:hAnsi="Calibri"/>
         </w:rPr>
       </w:pPr>
+      <w:bookmarkStart w:id="0" w:name="_GoBack"/>
+      <w:bookmarkEnd w:id="0"/>
       <w:r>
         <w:rPr>
           <w:rFonts w:ascii="Calibri" w:hAnsi="Calibri"/>
@@ -78,19 +78,69 @@
         <w:rPr>
           <w:rFonts w:ascii="Calibri" w:hAnsi="Calibri"/>
         </w:rPr>
-        <w:t>In urls.py there is an option to pass an extra argument to new_budget_entry.  This is then read in with “</w:t>
-      </w:r>
-      <w:r>
-        <w:rPr>
-          <w:rFonts w:ascii="Calibri" w:hAnsi="Calibri"/>
-        </w:rPr>
-        <w:t>def budget_l</w:t>
-      </w:r>
-      <w:r>
-        <w:rPr>
-          <w:rFonts w:ascii="Calibri" w:hAnsi="Calibri"/>
-        </w:rPr>
-        <w:t>ine_entries(request, id = None):”.</w:t>
+        <w:t xml:space="preserve">In urls.py there is an option to pass an extra argument to </w:t>
+      </w:r>
+      <w:proofErr w:type="spellStart"/>
+      <w:r>
+        <w:rPr>
+          <w:rFonts w:ascii="Calibri" w:hAnsi="Calibri"/>
+        </w:rPr>
+        <w:t>new_budget_entry</w:t>
+      </w:r>
+      <w:proofErr w:type="spellEnd"/>
+      <w:r>
+        <w:rPr>
+          <w:rFonts w:ascii="Calibri" w:hAnsi="Calibri"/>
+        </w:rPr>
+        <w:t>.  This is then read in with “</w:t>
+      </w:r>
+      <w:proofErr w:type="spellStart"/>
+      <w:r>
+        <w:rPr>
+          <w:rFonts w:ascii="Calibri" w:hAnsi="Calibri"/>
+        </w:rPr>
+        <w:t>def</w:t>
+      </w:r>
+      <w:proofErr w:type="spellEnd"/>
+      <w:r>
+        <w:rPr>
+          <w:rFonts w:ascii="Calibri" w:hAnsi="Calibri"/>
+        </w:rPr>
+        <w:t xml:space="preserve"> </w:t>
+      </w:r>
+      <w:proofErr w:type="spellStart"/>
+      <w:r>
+        <w:rPr>
+          <w:rFonts w:ascii="Calibri" w:hAnsi="Calibri"/>
+        </w:rPr>
+        <w:t>budget_l</w:t>
+      </w:r>
+      <w:r>
+        <w:rPr>
+          <w:rFonts w:ascii="Calibri" w:hAnsi="Calibri"/>
+        </w:rPr>
+        <w:t>ine_</w:t>
+      </w:r>
+      <w:proofErr w:type="gramStart"/>
+      <w:r>
+        <w:rPr>
+          <w:rFonts w:ascii="Calibri" w:hAnsi="Calibri"/>
+        </w:rPr>
+        <w:t>entries</w:t>
+      </w:r>
+      <w:proofErr w:type="spellEnd"/>
+      <w:r>
+        <w:rPr>
+          <w:rFonts w:ascii="Calibri" w:hAnsi="Calibri"/>
+        </w:rPr>
+        <w:t>(</w:t>
+      </w:r>
+      <w:proofErr w:type="gramEnd"/>
+      <w:r>
+        <w:rPr>
+          <w:rFonts w:ascii="Calibri" w:hAnsi="Calibri"/>
+        </w:rPr>
+        <w:t>request, id = None):”.</w:t>
       </w:r>
     </w:p>
     <w:p>
@@ -123,7 +173,21 @@
         <w:rPr>
           <w:rFonts w:ascii="Calibri" w:hAnsi="Calibri"/>
         </w:rPr>
-        <w:t xml:space="preserve">    if id == None:</w:t>
+        <w:t xml:space="preserve">    </w:t>
+      </w:r>
+      <w:proofErr w:type="gramStart"/>
+      <w:r>
+        <w:rPr>
+          <w:rFonts w:ascii="Calibri" w:hAnsi="Calibri"/>
+        </w:rPr>
+        <w:t>if</w:t>
+      </w:r>
+      <w:proofErr w:type="gramEnd"/>
+      <w:r>
+        <w:rPr>
+          <w:rFonts w:ascii="Calibri" w:hAnsi="Calibri"/>
+        </w:rPr>
+        <w:t xml:space="preserve"> id == None:</w:t>
       </w:r>
     </w:p>
     <w:p>
@@ -138,7 +202,29 @@
         <w:rPr>
           <w:rFonts w:ascii="Calibri" w:hAnsi="Calibri"/>
         </w:rPr>
-        <w:t xml:space="preserve">        unchecked_only = False</w:t>
+        <w:t xml:space="preserve">        </w:t>
+      </w:r>
+      <w:proofErr w:type="spellStart"/>
+      <w:proofErr w:type="gramStart"/>
+      <w:r>
+        <w:rPr>
+          <w:rFonts w:ascii="Calibri" w:hAnsi="Calibri"/>
+        </w:rPr>
+        <w:t>unchecked</w:t>
+      </w:r>
+      <w:proofErr w:type="gramEnd"/>
+      <w:r>
+        <w:rPr>
+          <w:rFonts w:ascii="Calibri" w:hAnsi="Calibri"/>
+        </w:rPr>
+        <w:t>_only</w:t>
+      </w:r>
+      <w:proofErr w:type="spellEnd"/>
+      <w:r>
+        <w:rPr>
+          <w:rFonts w:ascii="Calibri" w:hAnsi="Calibri"/>
+        </w:rPr>
+        <w:t xml:space="preserve"> = False</w:t>
       </w:r>
     </w:p>
     <w:p>
@@ -153,7 +239,21 @@
         <w:rPr>
           <w:rFonts w:ascii="Calibri" w:hAnsi="Calibri"/>
         </w:rPr>
-        <w:t xml:space="preserve">    else:</w:t>
+        <w:t xml:space="preserve">    </w:t>
+      </w:r>
+      <w:proofErr w:type="gramStart"/>
+      <w:r>
+        <w:rPr>
+          <w:rFonts w:ascii="Calibri" w:hAnsi="Calibri"/>
+        </w:rPr>
+        <w:t>else</w:t>
+      </w:r>
+      <w:proofErr w:type="gramEnd"/>
+      <w:r>
+        <w:rPr>
+          <w:rFonts w:ascii="Calibri" w:hAnsi="Calibri"/>
+        </w:rPr>
+        <w:t>:</w:t>
       </w:r>
     </w:p>
     <w:p>
@@ -168,7 +268,35 @@
         <w:rPr>
           <w:rFonts w:ascii="Calibri" w:hAnsi="Calibri"/>
         </w:rPr>
-        <w:t xml:space="preserve">        if user_preferences.view_checked_only:</w:t>
+        <w:t xml:space="preserve">        </w:t>
+      </w:r>
+      <w:proofErr w:type="gramStart"/>
+      <w:r>
+        <w:rPr>
+          <w:rFonts w:ascii="Calibri" w:hAnsi="Calibri"/>
+        </w:rPr>
+        <w:t>if</w:t>
+      </w:r>
+      <w:proofErr w:type="gramEnd"/>
+      <w:r>
+        <w:rPr>
+          <w:rFonts w:ascii="Calibri" w:hAnsi="Calibri"/>
+        </w:rPr>
+        <w:t xml:space="preserve"> </w:t>
+      </w:r>
+      <w:proofErr w:type="spellStart"/>
+      <w:r>
+        <w:rPr>
+          <w:rFonts w:ascii="Calibri" w:hAnsi="Calibri"/>
+        </w:rPr>
+        <w:t>user_preferences.view_checked_only</w:t>
+      </w:r>
+      <w:proofErr w:type="spellEnd"/>
+      <w:r>
+        <w:rPr>
+          <w:rFonts w:ascii="Calibri" w:hAnsi="Calibri"/>
+        </w:rPr>
+        <w:t>:</w:t>
       </w:r>
     </w:p>
     <w:p>
@@ -183,7 +311,29 @@
         <w:rPr>
           <w:rFonts w:ascii="Calibri" w:hAnsi="Calibri"/>
         </w:rPr>
-        <w:t xml:space="preserve">            unchecked_only = False</w:t>
+        <w:t xml:space="preserve">            </w:t>
+      </w:r>
+      <w:proofErr w:type="spellStart"/>
+      <w:proofErr w:type="gramStart"/>
+      <w:r>
+        <w:rPr>
+          <w:rFonts w:ascii="Calibri" w:hAnsi="Calibri"/>
+        </w:rPr>
+        <w:t>unchecked</w:t>
+      </w:r>
+      <w:proofErr w:type="gramEnd"/>
+      <w:r>
+        <w:rPr>
+          <w:rFonts w:ascii="Calibri" w:hAnsi="Calibri"/>
+        </w:rPr>
+        <w:t>_only</w:t>
+      </w:r>
+      <w:proofErr w:type="spellEnd"/>
+      <w:r>
+        <w:rPr>
+          <w:rFonts w:ascii="Calibri" w:hAnsi="Calibri"/>
+        </w:rPr>
+        <w:t xml:space="preserve"> = False</w:t>
       </w:r>
     </w:p>
     <w:p>
@@ -198,7 +348,21 @@
         <w:rPr>
           <w:rFonts w:ascii="Calibri" w:hAnsi="Calibri"/>
         </w:rPr>
-        <w:t xml:space="preserve">        else:</w:t>
+        <w:t xml:space="preserve">        </w:t>
+      </w:r>
+      <w:proofErr w:type="gramStart"/>
+      <w:r>
+        <w:rPr>
+          <w:rFonts w:ascii="Calibri" w:hAnsi="Calibri"/>
+        </w:rPr>
+        <w:t>else</w:t>
+      </w:r>
+      <w:proofErr w:type="gramEnd"/>
+      <w:r>
+        <w:rPr>
+          <w:rFonts w:ascii="Calibri" w:hAnsi="Calibri"/>
+        </w:rPr>
+        <w:t>:</w:t>
       </w:r>
     </w:p>
     <w:p>
@@ -213,7 +377,29 @@
         <w:rPr>
           <w:rFonts w:ascii="Calibri" w:hAnsi="Calibri"/>
         </w:rPr>
-        <w:t xml:space="preserve">            unchecked_only = True</w:t>
+        <w:t xml:space="preserve">            </w:t>
+      </w:r>
+      <w:proofErr w:type="spellStart"/>
+      <w:proofErr w:type="gramStart"/>
+      <w:r>
+        <w:rPr>
+          <w:rFonts w:ascii="Calibri" w:hAnsi="Calibri"/>
+        </w:rPr>
+        <w:t>unchecked</w:t>
+      </w:r>
+      <w:proofErr w:type="gramEnd"/>
+      <w:r>
+        <w:rPr>
+          <w:rFonts w:ascii="Calibri" w:hAnsi="Calibri"/>
+        </w:rPr>
+        <w:t>_only</w:t>
+      </w:r>
+      <w:proofErr w:type="spellEnd"/>
+      <w:r>
+        <w:rPr>
+          <w:rFonts w:ascii="Calibri" w:hAnsi="Calibri"/>
+        </w:rPr>
+        <w:t xml:space="preserve"> = True</w:t>
       </w:r>
     </w:p>
     <w:p>
@@ -246,7 +432,35 @@
         <w:rPr>
           <w:rFonts w:ascii="Calibri" w:hAnsi="Calibri"/>
         </w:rPr>
-        <w:t>{% if not user_preferences.view_checked_only %}</w:t>
+        <w:t xml:space="preserve">{% </w:t>
+      </w:r>
+      <w:proofErr w:type="gramStart"/>
+      <w:r>
+        <w:rPr>
+          <w:rFonts w:ascii="Calibri" w:hAnsi="Calibri"/>
+        </w:rPr>
+        <w:t>if</w:t>
+      </w:r>
+      <w:proofErr w:type="gramEnd"/>
+      <w:r>
+        <w:rPr>
+          <w:rFonts w:ascii="Calibri" w:hAnsi="Calibri"/>
+        </w:rPr>
+        <w:t xml:space="preserve"> not </w:t>
+      </w:r>
+      <w:proofErr w:type="spellStart"/>
+      <w:r>
+        <w:rPr>
+          <w:rFonts w:ascii="Calibri" w:hAnsi="Calibri"/>
+        </w:rPr>
+        <w:t>user_preferences.view_checked_only</w:t>
+      </w:r>
+      <w:proofErr w:type="spellEnd"/>
+      <w:r>
+        <w:rPr>
+          <w:rFonts w:ascii="Calibri" w:hAnsi="Calibri"/>
+        </w:rPr>
+        <w:t xml:space="preserve"> %}</w:t>
       </w:r>
     </w:p>
     <w:p>
@@ -262,7 +476,77 @@
           <w:rFonts w:ascii="Calibri" w:hAnsi="Calibri"/>
         </w:rPr>
         <w:tab/>
-        <w:t xml:space="preserve">    {% if not unchecked_only %} &lt;a href="{% url 'budget_line_entries' 1 %}"&gt; [-] &lt;/a&gt; </w:t>
+        <w:t xml:space="preserve">    {% </w:t>
+      </w:r>
+      <w:proofErr w:type="gramStart"/>
+      <w:r>
+        <w:rPr>
+          <w:rFonts w:ascii="Calibri" w:hAnsi="Calibri"/>
+        </w:rPr>
+        <w:t>if</w:t>
+      </w:r>
+      <w:proofErr w:type="gramEnd"/>
+      <w:r>
+        <w:rPr>
+          <w:rFonts w:ascii="Calibri" w:hAnsi="Calibri"/>
+        </w:rPr>
+        <w:t xml:space="preserve"> not </w:t>
+      </w:r>
+      <w:proofErr w:type="spellStart"/>
+      <w:r>
+        <w:rPr>
+          <w:rFonts w:ascii="Calibri" w:hAnsi="Calibri"/>
+        </w:rPr>
+        <w:t>unchecked_only</w:t>
+      </w:r>
+      <w:proofErr w:type="spellEnd"/>
+      <w:r>
+        <w:rPr>
+          <w:rFonts w:ascii="Calibri" w:hAnsi="Calibri"/>
+        </w:rPr>
+        <w:t xml:space="preserve"> %} &lt;a </w:t>
+      </w:r>
+      <w:proofErr w:type="spellStart"/>
+      <w:r>
+        <w:rPr>
+          <w:rFonts w:ascii="Calibri" w:hAnsi="Calibri"/>
+        </w:rPr>
+        <w:t>href</w:t>
+      </w:r>
+      <w:proofErr w:type="spellEnd"/>
+      <w:r>
+        <w:rPr>
+          <w:rFonts w:ascii="Calibri" w:hAnsi="Calibri"/>
+        </w:rPr>
+        <w:t xml:space="preserve">="{% </w:t>
+      </w:r>
+      <w:proofErr w:type="spellStart"/>
+      <w:r>
+        <w:rPr>
+          <w:rFonts w:ascii="Calibri" w:hAnsi="Calibri"/>
+        </w:rPr>
+        <w:t>url</w:t>
+      </w:r>
+      <w:proofErr w:type="spellEnd"/>
+      <w:r>
+        <w:rPr>
+          <w:rFonts w:ascii="Calibri" w:hAnsi="Calibri"/>
+        </w:rPr>
+        <w:t xml:space="preserve"> '</w:t>
+      </w:r>
+      <w:proofErr w:type="spellStart"/>
+      <w:r>
+        <w:rPr>
+          <w:rFonts w:ascii="Calibri" w:hAnsi="Calibri"/>
+        </w:rPr>
+        <w:t>budget_line_entries</w:t>
+      </w:r>
+      <w:proofErr w:type="spellEnd"/>
+      <w:r>
+        <w:rPr>
+          <w:rFonts w:ascii="Calibri" w:hAnsi="Calibri"/>
+        </w:rPr>
+        <w:t xml:space="preserve">' 1 %}"&gt; [-] &lt;/a&gt; </w:t>
       </w:r>
     </w:p>
     <w:p>
@@ -278,7 +562,63 @@
           <w:rFonts w:ascii="Calibri" w:hAnsi="Calibri"/>
         </w:rPr>
         <w:tab/>
-        <w:t xml:space="preserve">    {% else %} &lt;a href="{% url 'budget_line_entries' %}"&gt; [+] &lt;/a&gt; </w:t>
+        <w:t xml:space="preserve">    {% </w:t>
+      </w:r>
+      <w:proofErr w:type="gramStart"/>
+      <w:r>
+        <w:rPr>
+          <w:rFonts w:ascii="Calibri" w:hAnsi="Calibri"/>
+        </w:rPr>
+        <w:t>else</w:t>
+      </w:r>
+      <w:proofErr w:type="gramEnd"/>
+      <w:r>
+        <w:rPr>
+          <w:rFonts w:ascii="Calibri" w:hAnsi="Calibri"/>
+        </w:rPr>
+        <w:t xml:space="preserve"> %} &lt;a </w:t>
+      </w:r>
+      <w:proofErr w:type="spellStart"/>
+      <w:r>
+        <w:rPr>
+          <w:rFonts w:ascii="Calibri" w:hAnsi="Calibri"/>
+        </w:rPr>
+        <w:t>href</w:t>
+      </w:r>
+      <w:proofErr w:type="spellEnd"/>
+      <w:r>
+        <w:rPr>
+          <w:rFonts w:ascii="Calibri" w:hAnsi="Calibri"/>
+        </w:rPr>
+        <w:t xml:space="preserve">="{% </w:t>
+      </w:r>
+      <w:proofErr w:type="spellStart"/>
+      <w:r>
+        <w:rPr>
+          <w:rFonts w:ascii="Calibri" w:hAnsi="Calibri"/>
+        </w:rPr>
+        <w:t>url</w:t>
+      </w:r>
+      <w:proofErr w:type="spellEnd"/>
+      <w:r>
+        <w:rPr>
+          <w:rFonts w:ascii="Calibri" w:hAnsi="Calibri"/>
+        </w:rPr>
+        <w:t xml:space="preserve"> '</w:t>
+      </w:r>
+      <w:proofErr w:type="spellStart"/>
+      <w:r>
+        <w:rPr>
+          <w:rFonts w:ascii="Calibri" w:hAnsi="Calibri"/>
+        </w:rPr>
+        <w:t>budget_line_entries</w:t>
+      </w:r>
+      <w:proofErr w:type="spellEnd"/>
+      <w:r>
+        <w:rPr>
+          <w:rFonts w:ascii="Calibri" w:hAnsi="Calibri"/>
+        </w:rPr>
+        <w:t xml:space="preserve">' %}"&gt; [+] &lt;/a&gt; </w:t>
       </w:r>
     </w:p>
     <w:p>
@@ -294,7 +634,23 @@
           <w:rFonts w:ascii="Calibri" w:hAnsi="Calibri"/>
         </w:rPr>
         <w:tab/>
-        <w:t xml:space="preserve">    {% endif %}</w:t>
+        <w:t xml:space="preserve">    {% </w:t>
+      </w:r>
+      <w:proofErr w:type="spellStart"/>
+      <w:proofErr w:type="gramStart"/>
+      <w:r>
+        <w:rPr>
+          <w:rFonts w:ascii="Calibri" w:hAnsi="Calibri"/>
+        </w:rPr>
+        <w:t>endif</w:t>
+      </w:r>
+      <w:proofErr w:type="spellEnd"/>
+      <w:proofErr w:type="gramEnd"/>
+      <w:r>
+        <w:rPr>
+          <w:rFonts w:ascii="Calibri" w:hAnsi="Calibri"/>
+        </w:rPr>
+        <w:t xml:space="preserve"> %}</w:t>
       </w:r>
     </w:p>
     <w:p>
@@ -310,7 +666,23 @@
           <w:rFonts w:ascii="Calibri" w:hAnsi="Calibri"/>
         </w:rPr>
         <w:tab/>
-        <w:t xml:space="preserve">  {% endif %}</w:t>
+        <w:t xml:space="preserve">  {% </w:t>
+      </w:r>
+      <w:proofErr w:type="spellStart"/>
+      <w:proofErr w:type="gramStart"/>
+      <w:r>
+        <w:rPr>
+          <w:rFonts w:ascii="Calibri" w:hAnsi="Calibri"/>
+        </w:rPr>
+        <w:t>endif</w:t>
+      </w:r>
+      <w:proofErr w:type="spellEnd"/>
+      <w:proofErr w:type="gramEnd"/>
+      <w:r>
+        <w:rPr>
+          <w:rFonts w:ascii="Calibri" w:hAnsi="Calibri"/>
+        </w:rPr>
+        <w:t xml:space="preserve"> %}</w:t>
       </w:r>
     </w:p>
     <w:p>
@@ -328,7 +700,21 @@
         <w:rPr>
           <w:rFonts w:ascii="Calibri" w:hAnsi="Calibri"/>
         </w:rPr>
-        <w:t>…and also:</w:t>
+        <w:t>…</w:t>
+      </w:r>
+      <w:proofErr w:type="gramStart"/>
+      <w:r>
+        <w:rPr>
+          <w:rFonts w:ascii="Calibri" w:hAnsi="Calibri"/>
+        </w:rPr>
+        <w:t>and</w:t>
+      </w:r>
+      <w:proofErr w:type="gramEnd"/>
+      <w:r>
+        <w:rPr>
+          <w:rFonts w:ascii="Calibri" w:hAnsi="Calibri"/>
+        </w:rPr>
+        <w:t xml:space="preserve"> also:</w:t>
       </w:r>
     </w:p>
     <w:p>
@@ -343,7 +729,35 @@
         <w:rPr>
           <w:rFonts w:ascii="Calibri" w:hAnsi="Calibri"/>
         </w:rPr>
-        <w:t>{% if not user_preferences.view_checked_only %}</w:t>
+        <w:t xml:space="preserve">{% </w:t>
+      </w:r>
+      <w:proofErr w:type="gramStart"/>
+      <w:r>
+        <w:rPr>
+          <w:rFonts w:ascii="Calibri" w:hAnsi="Calibri"/>
+        </w:rPr>
+        <w:t>if</w:t>
+      </w:r>
+      <w:proofErr w:type="gramEnd"/>
+      <w:r>
+        <w:rPr>
+          <w:rFonts w:ascii="Calibri" w:hAnsi="Calibri"/>
+        </w:rPr>
+        <w:t xml:space="preserve"> not </w:t>
+      </w:r>
+      <w:proofErr w:type="spellStart"/>
+      <w:r>
+        <w:rPr>
+          <w:rFonts w:ascii="Calibri" w:hAnsi="Calibri"/>
+        </w:rPr>
+        <w:t>user_preferences.view_checked_only</w:t>
+      </w:r>
+      <w:proofErr w:type="spellEnd"/>
+      <w:r>
+        <w:rPr>
+          <w:rFonts w:ascii="Calibri" w:hAnsi="Calibri"/>
+        </w:rPr>
+        <w:t xml:space="preserve"> %}</w:t>
       </w:r>
     </w:p>
     <w:p>
@@ -359,7 +773,49 @@
           <w:rFonts w:ascii="Calibri" w:hAnsi="Calibri"/>
         </w:rPr>
         <w:tab/>
-        <w:t xml:space="preserve">      {% if unchecked_only %} &lt;strong style ="color: red"&gt;(may be innacurate, since only unchecked </w:t>
+        <w:t xml:space="preserve">      {% </w:t>
+      </w:r>
+      <w:proofErr w:type="gramStart"/>
+      <w:r>
+        <w:rPr>
+          <w:rFonts w:ascii="Calibri" w:hAnsi="Calibri"/>
+        </w:rPr>
+        <w:t>if</w:t>
+      </w:r>
+      <w:proofErr w:type="gramEnd"/>
+      <w:r>
+        <w:rPr>
+          <w:rFonts w:ascii="Calibri" w:hAnsi="Calibri"/>
+        </w:rPr>
+        <w:t xml:space="preserve"> </w:t>
+      </w:r>
+      <w:proofErr w:type="spellStart"/>
+      <w:r>
+        <w:rPr>
+          <w:rFonts w:ascii="Calibri" w:hAnsi="Calibri"/>
+        </w:rPr>
+        <w:t>unchecked_only</w:t>
+      </w:r>
+      <w:proofErr w:type="spellEnd"/>
+      <w:r>
+        <w:rPr>
+          <w:rFonts w:ascii="Calibri" w:hAnsi="Calibri"/>
+        </w:rPr>
+        <w:t xml:space="preserve"> %} &lt;strong style ="color: red"&gt;(may be </w:t>
+      </w:r>
+      <w:proofErr w:type="spellStart"/>
+      <w:r>
+        <w:rPr>
+          <w:rFonts w:ascii="Calibri" w:hAnsi="Calibri"/>
+        </w:rPr>
+        <w:t>innacurate</w:t>
+      </w:r>
+      <w:proofErr w:type="spellEnd"/>
+      <w:r>
+        <w:rPr>
+          <w:rFonts w:ascii="Calibri" w:hAnsi="Calibri"/>
+        </w:rPr>
+        <w:t xml:space="preserve">, since only unchecked </w:t>
       </w:r>
       <w:r>
         <w:rPr>
@@ -387,7 +843,23 @@
           <w:rFonts w:ascii="Calibri" w:hAnsi="Calibri"/>
         </w:rPr>
         <w:tab/>
-        <w:t xml:space="preserve">      {% endif %}</w:t>
+        <w:t xml:space="preserve">      {% </w:t>
+      </w:r>
+      <w:proofErr w:type="spellStart"/>
+      <w:proofErr w:type="gramStart"/>
+      <w:r>
+        <w:rPr>
+          <w:rFonts w:ascii="Calibri" w:hAnsi="Calibri"/>
+        </w:rPr>
+        <w:t>endif</w:t>
+      </w:r>
+      <w:proofErr w:type="spellEnd"/>
+      <w:proofErr w:type="gramEnd"/>
+      <w:r>
+        <w:rPr>
+          <w:rFonts w:ascii="Calibri" w:hAnsi="Calibri"/>
+        </w:rPr>
+        <w:t xml:space="preserve"> %}</w:t>
       </w:r>
     </w:p>
     <w:p>
@@ -403,7 +875,23 @@
           <w:rFonts w:ascii="Calibri" w:hAnsi="Calibri"/>
         </w:rPr>
         <w:tab/>
-        <w:t xml:space="preserve">      {% endif %}</w:t>
+        <w:t xml:space="preserve">      {% </w:t>
+      </w:r>
+      <w:proofErr w:type="spellStart"/>
+      <w:proofErr w:type="gramStart"/>
+      <w:r>
+        <w:rPr>
+          <w:rFonts w:ascii="Calibri" w:hAnsi="Calibri"/>
+        </w:rPr>
+        <w:t>endif</w:t>
+      </w:r>
+      <w:proofErr w:type="spellEnd"/>
+      <w:proofErr w:type="gramEnd"/>
+      <w:r>
+        <w:rPr>
+          <w:rFonts w:ascii="Calibri" w:hAnsi="Calibri"/>
+        </w:rPr>
+        <w:t xml:space="preserve"> %}</w:t>
       </w:r>
     </w:p>
     <w:p>
@@ -421,7 +909,35 @@
         <w:rPr>
           <w:rFonts w:ascii="Calibri" w:hAnsi="Calibri"/>
         </w:rPr>
-        <w:t>…so, this seems to work, but it might be better to change view_checked_only to something that can take on three values instead of being a Boolean.  But that would require changing the model.  Ugh.</w:t>
+        <w:t>…</w:t>
+      </w:r>
+      <w:proofErr w:type="gramStart"/>
+      <w:r>
+        <w:rPr>
+          <w:rFonts w:ascii="Calibri" w:hAnsi="Calibri"/>
+        </w:rPr>
+        <w:t>so</w:t>
+      </w:r>
+      <w:proofErr w:type="gramEnd"/>
+      <w:r>
+        <w:rPr>
+          <w:rFonts w:ascii="Calibri" w:hAnsi="Calibri"/>
+        </w:rPr>
+        <w:t xml:space="preserve">, this seems to work, but it might be better to change </w:t>
+      </w:r>
+      <w:proofErr w:type="spellStart"/>
+      <w:r>
+        <w:rPr>
+          <w:rFonts w:ascii="Calibri" w:hAnsi="Calibri"/>
+        </w:rPr>
+        <w:t>view_checked_only</w:t>
+      </w:r>
+      <w:proofErr w:type="spellEnd"/>
+      <w:r>
+        <w:rPr>
+          <w:rFonts w:ascii="Calibri" w:hAnsi="Calibri"/>
+        </w:rPr>
+        <w:t xml:space="preserve"> to something that can take on three values instead of being a Boolean.  But that would require changing the model.  Ugh.</w:t>
       </w:r>
     </w:p>
     <w:p>

</xml_diff>

<commit_message>
added abbreviations to subaccount display name
</commit_message>
<xml_diff>
--- a/doc/To Do on Budget Tracker Program.docx
+++ b/doc/To Do on Budget Tracker Program.docx
@@ -40,10 +40,60 @@
         </w:numPr>
         <w:rPr>
           <w:rFonts w:ascii="Calibri" w:hAnsi="Calibri"/>
-        </w:rPr>
-      </w:pPr>
+          <w:b/>
+        </w:rPr>
+      </w:pPr>
+      <w:r>
+        <w:rPr>
+          <w:rFonts w:ascii="Calibri" w:hAnsi="Calibri"/>
+          <w:b/>
+        </w:rPr>
+        <w:t xml:space="preserve">From Bill:  </w:t>
+      </w:r>
+      <w:r>
+        <w:rPr>
+          <w:rFonts w:ascii="Calibri" w:hAnsi="Calibri"/>
+          <w:b/>
+        </w:rPr>
+        <w:t>Here’s an idea: how about when doing a budget entry for a subaccount, you show the description in addition to the abbreviation.  E.g. PHY201 – Astronomy.  That’s for newbies like me who don’t know the cour</w:t>
+      </w:r>
       <w:bookmarkStart w:id="0" w:name="_GoBack"/>
       <w:bookmarkEnd w:id="0"/>
+      <w:r>
+        <w:rPr>
+          <w:rFonts w:ascii="Calibri" w:hAnsi="Calibri"/>
+          <w:b/>
+        </w:rPr>
+        <w:t xml:space="preserve">ses by heart J.  Maybe also a </w:t>
+      </w:r>
+      <w:proofErr w:type="spellStart"/>
+      <w:r>
+        <w:rPr>
+          <w:rFonts w:ascii="Calibri" w:hAnsi="Calibri"/>
+          <w:b/>
+        </w:rPr>
+        <w:t>mouseover</w:t>
+      </w:r>
+      <w:proofErr w:type="spellEnd"/>
+      <w:r>
+        <w:rPr>
+          <w:rFonts w:ascii="Calibri" w:hAnsi="Calibri"/>
+          <w:b/>
+        </w:rPr>
+        <w:t xml:space="preserve"> on the summary pages? </w:t>
+      </w:r>
+    </w:p>
+    <w:p>
+      <w:pPr>
+        <w:pStyle w:val="ListParagraph"/>
+        <w:numPr>
+          <w:ilvl w:val="0"/>
+          <w:numId w:val="1"/>
+        </w:numPr>
+        <w:rPr>
+          <w:rFonts w:ascii="Calibri" w:hAnsi="Calibri"/>
+        </w:rPr>
+      </w:pPr>
       <w:r>
         <w:rPr>
           <w:rFonts w:ascii="Calibri" w:hAnsi="Calibri"/>
@@ -1218,7 +1268,6 @@
   <w:style w:type="character" w:default="1" w:styleId="DefaultParagraphFont">
     <w:name w:val="Default Paragraph Font"/>
     <w:uiPriority w:val="1"/>
-    <w:semiHidden/>
     <w:unhideWhenUsed/>
   </w:style>
   <w:style w:type="table" w:default="1" w:styleId="TableNormal">
@@ -1484,7 +1533,6 @@
   <w:style w:type="character" w:default="1" w:styleId="DefaultParagraphFont">
     <w:name w:val="Default Paragraph Font"/>
     <w:uiPriority w:val="1"/>
-    <w:semiHidden/>
     <w:unhideWhenUsed/>
   </w:style>
   <w:style w:type="table" w:default="1" w:styleId="TableNormal">

</xml_diff>

<commit_message>
added split transaction and edit delete column to two pages
</commit_message>
<xml_diff>
--- a/doc/To Do on Budget Tracker Program.docx
+++ b/doc/To Do on Budget Tracker Program.docx
@@ -48,39 +48,63 @@
           <w:rFonts w:ascii="Calibri" w:hAnsi="Calibri"/>
           <w:b/>
         </w:rPr>
-        <w:t xml:space="preserve">From Bill:  </w:t>
-      </w:r>
+        <w:t>I did a first attempt at the following…</w:t>
+      </w:r>
+      <w:proofErr w:type="gramStart"/>
       <w:r>
         <w:rPr>
           <w:rFonts w:ascii="Calibri" w:hAnsi="Calibri"/>
           <w:b/>
         </w:rPr>
-        <w:t>Here’s an idea: how about when doing a budget entry for a subaccount, you show the description in addition to the abbreviation.  E.g. PHY201 – Astronomy.  That’s for newbies like me who don’t know the cour</w:t>
+        <w:t>.</w:t>
+      </w:r>
+      <w:r>
+        <w:rPr>
+          <w:rFonts w:ascii="Calibri" w:hAnsi="Calibri"/>
+        </w:rPr>
+        <w:t>F</w:t>
       </w:r>
       <w:bookmarkStart w:id="0" w:name="_GoBack"/>
       <w:bookmarkEnd w:id="0"/>
       <w:r>
         <w:rPr>
           <w:rFonts w:ascii="Calibri" w:hAnsi="Calibri"/>
+        </w:rPr>
+        <w:t>rom</w:t>
+      </w:r>
+      <w:proofErr w:type="gramEnd"/>
+      <w:r>
+        <w:rPr>
+          <w:rFonts w:ascii="Calibri" w:hAnsi="Calibri"/>
+        </w:rPr>
+        <w:t xml:space="preserve"> Bill:  </w:t>
+      </w:r>
+      <w:r>
+        <w:rPr>
+          <w:rFonts w:ascii="Calibri" w:hAnsi="Calibri"/>
+        </w:rPr>
+        <w:t xml:space="preserve">Here’s an idea: how about when doing a budget entry for a subaccount, you show the description in addition to the abbreviation.  E.g. PHY201 – Astronomy.  That’s for newbies like me who don’t know the courses by heart J.  Maybe also a </w:t>
+      </w:r>
+      <w:proofErr w:type="spellStart"/>
+      <w:r>
+        <w:rPr>
+          <w:rFonts w:ascii="Calibri" w:hAnsi="Calibri"/>
+        </w:rPr>
+        <w:t>mouseover</w:t>
+      </w:r>
+      <w:proofErr w:type="spellEnd"/>
+      <w:r>
+        <w:rPr>
+          <w:rFonts w:ascii="Calibri" w:hAnsi="Calibri"/>
+        </w:rPr>
+        <w:t xml:space="preserve"> on the summary pages?</w:t>
+      </w:r>
+      <w:r>
+        <w:rPr>
+          <w:rFonts w:ascii="Calibri" w:hAnsi="Calibri"/>
           <w:b/>
         </w:rPr>
-        <w:t xml:space="preserve">ses by heart J.  Maybe also a </w:t>
-      </w:r>
-      <w:proofErr w:type="spellStart"/>
-      <w:r>
-        <w:rPr>
-          <w:rFonts w:ascii="Calibri" w:hAnsi="Calibri"/>
-          <w:b/>
-        </w:rPr>
-        <w:t>mouseover</w:t>
-      </w:r>
-      <w:proofErr w:type="spellEnd"/>
-      <w:r>
-        <w:rPr>
-          <w:rFonts w:ascii="Calibri" w:hAnsi="Calibri"/>
-          <w:b/>
-        </w:rPr>
-        <w:t xml:space="preserve"> on the summary pages? </w:t>
+        <w:t xml:space="preserve"> </w:t>
       </w:r>
     </w:p>
     <w:p>

</xml_diff>